<commit_message>
Date : 29/07/1439 -------------> Print State Finished -------------> Mutli user func added prvlg is missing -------------> fix theme not finished
</commit_message>
<xml_diff>
--- a/Memoire.docx
+++ b/Memoire.docx
@@ -10569,7 +10569,7 @@
           <w:szCs w:val="24"/>
           <w:lang w:bidi="ar-DZ"/>
         </w:rPr>
-        <w:t>entreprise en générale, des institutions sanitaires, et les laboratoires d’analyses de sang particulier</w:t>
+        <w:t>établissement</w:t>
       </w:r>
       <w:r>
         <w:rPr>
@@ -10577,7 +10577,7 @@
           <w:szCs w:val="24"/>
           <w:lang w:bidi="ar-DZ"/>
         </w:rPr>
-        <w:t xml:space="preserve"> à travers p</w:t>
+        <w:t xml:space="preserve"> en générale, des institutions sanitaires, et les laboratoires d’analyses de sang particulier</w:t>
       </w:r>
       <w:r>
         <w:rPr>
@@ -10585,7 +10585,23 @@
           <w:szCs w:val="24"/>
           <w:lang w:bidi="ar-DZ"/>
         </w:rPr>
-        <w:t>rotéger et traiter l'information de l'entreprise</w:t>
+        <w:t xml:space="preserve"> à travers p</w:t>
+      </w:r>
+      <w:r>
+        <w:rPr>
+          <w:rFonts w:ascii="Times New Roman" w:hAnsi="Times New Roman" w:cs="Times New Roman"/>
+          <w:szCs w:val="24"/>
+          <w:lang w:bidi="ar-DZ"/>
+        </w:rPr>
+        <w:t>rotéger et traiter l'information de l'</w:t>
+      </w:r>
+      <w:r>
+        <w:rPr>
+          <w:rFonts w:ascii="Times New Roman" w:hAnsi="Times New Roman" w:cs="Times New Roman"/>
+          <w:szCs w:val="24"/>
+          <w:lang w:bidi="ar-DZ"/>
+        </w:rPr>
+        <w:t>établissement</w:t>
       </w:r>
       <w:r>
         <w:rPr>
@@ -10703,7 +10719,7 @@
           <w:szCs w:val="24"/>
           <w:lang w:bidi="ar-DZ"/>
         </w:rPr>
-        <w:t xml:space="preserve">. Cette invention à permis d’informatiser les systèmes de données des entreprises, ce qui est la partie essentielle dans leur développement </w:t>
+        <w:t xml:space="preserve">. Cette invention à permis d’informatiser les systèmes de données des </w:t>
       </w:r>
       <w:r>
         <w:rPr>
@@ -10711,7 +10727,7 @@
           <w:szCs w:val="24"/>
           <w:lang w:bidi="ar-DZ"/>
         </w:rPr>
-        <w:t>.</w:t>
+        <w:t>établissements</w:t>
       </w:r>
       <w:r>
         <w:rPr>
@@ -10719,40 +10735,40 @@
           <w:szCs w:val="24"/>
           <w:lang w:bidi="ar-DZ"/>
         </w:rPr>
-        <w:t>aujourd’hui</w:t>
-      </w:r>
-    </w:p>
-    <w:p>
-      <w:pPr>
+        <w:t xml:space="preserve">, ce qui est la partie essentielle dans leur développement </w:t>
+      </w:r>
+      <w:r>
         <w:rPr>
           <w:rFonts w:ascii="Times New Roman" w:hAnsi="Times New Roman" w:cs="Times New Roman"/>
           <w:szCs w:val="24"/>
           <w:lang w:bidi="ar-DZ"/>
         </w:rPr>
-      </w:pPr>
+        <w:t>.</w:t>
+      </w:r>
       <w:r>
         <w:rPr>
           <w:rFonts w:ascii="Times New Roman" w:hAnsi="Times New Roman" w:cs="Times New Roman"/>
           <w:szCs w:val="24"/>
           <w:lang w:bidi="ar-DZ"/>
         </w:rPr>
-        <w:t xml:space="preserve">Laboratoire d’analyse de sang dans l’hôpital de </w:t>
-      </w:r>
-      <w:r>
+        <w:t>aujourd’hui</w:t>
+      </w:r>
+    </w:p>
+    <w:p>
+      <w:pPr>
         <w:rPr>
           <w:rFonts w:ascii="Times New Roman" w:hAnsi="Times New Roman" w:cs="Times New Roman"/>
           <w:szCs w:val="24"/>
           <w:lang w:bidi="ar-DZ"/>
         </w:rPr>
-        <w:t>D</w:t>
-      </w:r>
+      </w:pPr>
       <w:r>
         <w:rPr>
           <w:rFonts w:ascii="Times New Roman" w:hAnsi="Times New Roman" w:cs="Times New Roman"/>
           <w:szCs w:val="24"/>
           <w:lang w:bidi="ar-DZ"/>
         </w:rPr>
-        <w:t xml:space="preserve">jilali </w:t>
+        <w:t xml:space="preserve">Laboratoire d’analyse de sang dans l’hôpital de </w:t>
       </w:r>
       <w:r>
         <w:rPr>
@@ -10760,7 +10776,7 @@
           <w:szCs w:val="24"/>
           <w:lang w:bidi="ar-DZ"/>
         </w:rPr>
-        <w:t>B</w:t>
+        <w:t>D</w:t>
       </w:r>
       <w:r>
         <w:rPr>
@@ -10768,7 +10784,7 @@
           <w:szCs w:val="24"/>
           <w:lang w:bidi="ar-DZ"/>
         </w:rPr>
-        <w:t>oun</w:t>
+        <w:t xml:space="preserve">jilali </w:t>
       </w:r>
       <w:r>
         <w:rPr>
@@ -10776,7 +10792,7 @@
           <w:szCs w:val="24"/>
           <w:lang w:bidi="ar-DZ"/>
         </w:rPr>
-        <w:t>aàma</w:t>
+        <w:t>B</w:t>
       </w:r>
       <w:r>
         <w:rPr>
@@ -10784,7 +10800,7 @@
           <w:szCs w:val="24"/>
           <w:lang w:bidi="ar-DZ"/>
         </w:rPr>
-        <w:t xml:space="preserve"> </w:t>
+        <w:t>oun</w:t>
       </w:r>
       <w:r>
         <w:rPr>
@@ -10792,7 +10808,7 @@
           <w:szCs w:val="24"/>
           <w:lang w:bidi="ar-DZ"/>
         </w:rPr>
-        <w:t>est une</w:t>
+        <w:t>aàma</w:t>
       </w:r>
       <w:r>
         <w:rPr>
@@ -10800,7 +10816,7 @@
           <w:szCs w:val="24"/>
           <w:lang w:bidi="ar-DZ"/>
         </w:rPr>
-        <w:t xml:space="preserve"> partie intégrante de</w:t>
+        <w:t xml:space="preserve"> </w:t>
       </w:r>
       <w:r>
         <w:rPr>
@@ -10808,7 +10824,7 @@
           <w:szCs w:val="24"/>
           <w:lang w:bidi="ar-DZ"/>
         </w:rPr>
-        <w:t xml:space="preserve"> </w:t>
+        <w:t>est une</w:t>
       </w:r>
       <w:r>
         <w:rPr>
@@ -10816,7 +10832,7 @@
           <w:szCs w:val="24"/>
           <w:lang w:bidi="ar-DZ"/>
         </w:rPr>
-        <w:t>l’établissement</w:t>
+        <w:t xml:space="preserve"> partie intégrante de</w:t>
       </w:r>
       <w:r>
         <w:rPr>
@@ -10824,7 +10840,7 @@
           <w:szCs w:val="24"/>
           <w:lang w:bidi="ar-DZ"/>
         </w:rPr>
-        <w:t xml:space="preserve"> que l’information pourra beaucoup aidés. En effet, laboratoire d’analyse de sang effectue des analyses de nombreux patients hospitalisés ou ambulants, et même de l’urgence, tant de</w:t>
+        <w:t xml:space="preserve"> </w:t>
       </w:r>
       <w:r>
         <w:rPr>
@@ -10832,7 +10848,7 @@
           <w:szCs w:val="24"/>
           <w:lang w:bidi="ar-DZ"/>
         </w:rPr>
-        <w:t>s</w:t>
+        <w:t>l’établissement</w:t>
       </w:r>
       <w:r>
         <w:rPr>
@@ -10840,7 +10856,7 @@
           <w:szCs w:val="24"/>
           <w:lang w:bidi="ar-DZ"/>
         </w:rPr>
-        <w:t xml:space="preserve"> p</w:t>
+        <w:t xml:space="preserve"> que l’information pourra beaucoup aidés. En effet, laboratoire d’analyse de sang effectue des analyses de nombreux patients hospitalisés ou ambulants, et même de l’urgence, tant de</w:t>
       </w:r>
       <w:r>
         <w:rPr>
@@ -10848,7 +10864,7 @@
           <w:szCs w:val="24"/>
           <w:lang w:bidi="ar-DZ"/>
         </w:rPr>
-        <w:t>atients locaux</w:t>
+        <w:t>s</w:t>
       </w:r>
       <w:r>
         <w:rPr>
@@ -10856,7 +10872,7 @@
           <w:szCs w:val="24"/>
           <w:lang w:bidi="ar-DZ"/>
         </w:rPr>
-        <w:t xml:space="preserve"> ou étrangers. Face à l’augmentation de la population  </w:t>
+        <w:t xml:space="preserve"> p</w:t>
       </w:r>
       <w:r>
         <w:rPr>
@@ -10864,7 +10880,7 @@
           <w:szCs w:val="24"/>
           <w:lang w:bidi="ar-DZ"/>
         </w:rPr>
-        <w:t>hospitalière, ce service de l</w:t>
+        <w:t>atients locaux</w:t>
       </w:r>
       <w:r>
         <w:rPr>
@@ -10872,7 +10888,7 @@
           <w:szCs w:val="24"/>
           <w:lang w:bidi="ar-DZ"/>
         </w:rPr>
-        <w:t xml:space="preserve">aboratoire d’analyse de sang de L’Hôpital </w:t>
+        <w:t xml:space="preserve"> ou étrangers. Face à l’augmentation de la population  </w:t>
       </w:r>
       <w:r>
         <w:rPr>
@@ -10880,7 +10896,7 @@
           <w:szCs w:val="24"/>
           <w:lang w:bidi="ar-DZ"/>
         </w:rPr>
-        <w:t>Djilali Bounaàma</w:t>
+        <w:t>hospitalière, ce service de l</w:t>
       </w:r>
       <w:r>
         <w:rPr>
@@ -10888,7 +10904,7 @@
           <w:szCs w:val="24"/>
           <w:lang w:bidi="ar-DZ"/>
         </w:rPr>
-        <w:t xml:space="preserve"> se trouve </w:t>
+        <w:t xml:space="preserve">aboratoire d’analyse de sang de L’Hôpital </w:t>
       </w:r>
       <w:r>
         <w:rPr>
@@ -10896,7 +10912,47 @@
           <w:szCs w:val="24"/>
           <w:lang w:bidi="ar-DZ"/>
         </w:rPr>
-        <w:t>conforté à beaucoup de problèmes s</w:t>
+        <w:t>Djilali Bounaàma</w:t>
+      </w:r>
+      <w:r>
+        <w:rPr>
+          <w:rFonts w:ascii="Times New Roman" w:hAnsi="Times New Roman" w:cs="Times New Roman"/>
+          <w:szCs w:val="24"/>
+          <w:lang w:bidi="ar-DZ"/>
+        </w:rPr>
+        <w:t xml:space="preserve"> se trouve </w:t>
+      </w:r>
+      <w:r>
+        <w:rPr>
+          <w:rFonts w:ascii="Times New Roman" w:hAnsi="Times New Roman" w:cs="Times New Roman"/>
+          <w:szCs w:val="24"/>
+          <w:lang w:bidi="ar-DZ"/>
+        </w:rPr>
+        <w:t>conf</w:t>
+      </w:r>
+      <w:r>
+        <w:rPr>
+          <w:rFonts w:ascii="Times New Roman" w:hAnsi="Times New Roman" w:cs="Times New Roman"/>
+          <w:szCs w:val="24"/>
+          <w:lang w:bidi="ar-DZ"/>
+        </w:rPr>
+        <w:t>r</w:t>
+      </w:r>
+      <w:r>
+        <w:rPr>
+          <w:rFonts w:ascii="Times New Roman" w:hAnsi="Times New Roman" w:cs="Times New Roman"/>
+          <w:szCs w:val="24"/>
+          <w:lang w:bidi="ar-DZ"/>
+        </w:rPr>
+        <w:t>on</w:t>
+      </w:r>
+      <w:r>
+        <w:rPr>
+          <w:rFonts w:ascii="Times New Roman" w:hAnsi="Times New Roman" w:cs="Times New Roman"/>
+          <w:szCs w:val="24"/>
+          <w:lang w:bidi="ar-DZ"/>
+        </w:rPr>
+        <w:t>té à beaucoup de problèmes s</w:t>
       </w:r>
       <w:r>
         <w:rPr>
@@ -11693,21 +11749,7 @@
           <w:rFonts w:ascii="Times New Roman" w:hAnsi="Times New Roman" w:cs="Times New Roman"/>
           <w:szCs w:val="24"/>
         </w:rPr>
-        <w:t xml:space="preserve"> n° 140-07 du 19 mai 2007, qui prévoit la création d'établissements de santé, d'établissements de santé</w:t>
-      </w:r>
-      <w:r>
-        <w:rPr>
-          <w:rFonts w:ascii="Times New Roman" w:hAnsi="Times New Roman" w:cs="Times New Roman"/>
-          <w:szCs w:val="24"/>
-        </w:rPr>
-        <w:t xml:space="preserve"> </w:t>
-      </w:r>
-      <w:r>
-        <w:rPr>
-          <w:rFonts w:ascii="Times New Roman" w:hAnsi="Times New Roman" w:cs="Times New Roman"/>
-          <w:szCs w:val="24"/>
-        </w:rPr>
-        <w:t>publique, de leurs organisations et de leur fonctionnement, modifiés et complémentaires.</w:t>
+        <w:t xml:space="preserve"> n° 140-07 du 19 mai 2007, qui prévoit la création d'établissements de santé, de leurs organisations et de leur fonctionnement, modifiés et complémentaires.</w:t>
       </w:r>
     </w:p>
     <w:p>
@@ -12217,74 +12259,77 @@
         <w:rPr>
           <w:lang w:bidi="ar-DZ"/>
         </w:rPr>
+        <w:t>Le service de</w:t>
+      </w:r>
+      <w:r>
+        <w:rPr>
+          <w:lang w:bidi="ar-DZ"/>
+        </w:rPr>
+        <w:t xml:space="preserve"> laboratoire d’analyse de sang </w:t>
+      </w:r>
+      <w:r>
+        <w:rPr>
+          <w:lang w:bidi="ar-DZ"/>
+        </w:rPr>
+        <w:t>H</w:t>
+      </w:r>
+      <w:r>
+        <w:rPr>
+          <w:lang w:bidi="ar-DZ"/>
+        </w:rPr>
+        <w:t>DB</w:t>
+      </w:r>
+      <w:r>
+        <w:rPr>
+          <w:lang w:bidi="ar-DZ"/>
+        </w:rPr>
+        <w:t> :</w:t>
+      </w:r>
+      <w:bookmarkEnd w:id="7"/>
+    </w:p>
+    <w:p>
+      <w:pPr>
+        <w:ind w:firstLine="567"/>
+      </w:pPr>
+      <w:r>
+        <w:t>Le service de laboratoire d</w:t>
+      </w:r>
+      <w:r>
+        <w:t xml:space="preserve">e </w:t>
+      </w:r>
+      <w:r>
+        <w:t>H</w:t>
+      </w:r>
+      <w:r>
+        <w:t xml:space="preserve">DB est structuré en </w:t>
+      </w:r>
+      <w:r>
+        <w:t>quatre</w:t>
+      </w:r>
+      <w:r>
+        <w:t xml:space="preserve"> petits laboratoires .</w:t>
+      </w:r>
+      <w:r>
+        <w:t xml:space="preserve">laboratoire de Biochimie, </w:t>
+      </w:r>
+      <w:r>
+        <w:t xml:space="preserve">d’Hématologie et sérologie, </w:t>
+      </w:r>
+      <w:r>
+        <w:t>Bactériologie</w:t>
+      </w:r>
+      <w:r>
+        <w:t xml:space="preserve"> et</w:t>
+      </w:r>
+      <w:r>
+        <w:t xml:space="preserve"> parasitologie</w:t>
+      </w:r>
+      <w:r>
+        <w:t xml:space="preserve">, Points de </w:t>
+      </w:r>
+      <w:r>
         <w:lastRenderedPageBreak/>
-        <w:t>Le service de</w:t>
-      </w:r>
-      <w:r>
-        <w:rPr>
-          <w:lang w:bidi="ar-DZ"/>
-        </w:rPr>
-        <w:t xml:space="preserve"> laboratoire d’analyse de sang </w:t>
-      </w:r>
-      <w:r>
-        <w:rPr>
-          <w:lang w:bidi="ar-DZ"/>
-        </w:rPr>
-        <w:t>H</w:t>
-      </w:r>
-      <w:r>
-        <w:rPr>
-          <w:lang w:bidi="ar-DZ"/>
-        </w:rPr>
-        <w:t>DB</w:t>
-      </w:r>
-      <w:r>
-        <w:rPr>
-          <w:lang w:bidi="ar-DZ"/>
-        </w:rPr>
-        <w:t> :</w:t>
-      </w:r>
-      <w:bookmarkEnd w:id="7"/>
-    </w:p>
-    <w:p>
-      <w:pPr>
-        <w:ind w:firstLine="567"/>
-      </w:pPr>
-      <w:r>
-        <w:t>Le service de laboratoire d</w:t>
-      </w:r>
-      <w:r>
-        <w:t xml:space="preserve">e </w:t>
-      </w:r>
-      <w:r>
-        <w:t>H</w:t>
-      </w:r>
-      <w:r>
-        <w:t xml:space="preserve">DB est structuré en </w:t>
-      </w:r>
-      <w:r>
-        <w:t>quatre</w:t>
-      </w:r>
-      <w:r>
-        <w:t xml:space="preserve"> petits laboratoires .</w:t>
-      </w:r>
-      <w:r>
-        <w:t xml:space="preserve">laboratoire de Biochimie, </w:t>
-      </w:r>
-      <w:r>
-        <w:t xml:space="preserve">d’Hématologie et sérologie, </w:t>
-      </w:r>
-      <w:r>
-        <w:t>Bactériologie</w:t>
-      </w:r>
-      <w:r>
-        <w:t xml:space="preserve"> et</w:t>
-      </w:r>
-      <w:r>
-        <w:t xml:space="preserve"> parasitologie</w:t>
-      </w:r>
-      <w:r>
-        <w:t>, Points de transfusion sanguine</w:t>
+        <w:t>transfusion sanguine</w:t>
       </w:r>
       <w:r>
         <w:t xml:space="preserve"> dont chacun s'appelle section. Le service de laboratoire est dirigé par un chef de service, </w:t>
@@ -13411,23 +13456,7 @@
                 <w:sz w:val="24"/>
                 <w:szCs w:val="24"/>
               </w:rPr>
-              <w:t xml:space="preserve">L'examen </w:t>
-            </w:r>
-            <w:proofErr w:type="spellStart"/>
-            <w:r>
-              <w:rPr>
-                <w:sz w:val="24"/>
-                <w:szCs w:val="24"/>
-              </w:rPr>
-              <w:t>parasitologique</w:t>
-            </w:r>
-            <w:proofErr w:type="spellEnd"/>
-            <w:r>
-              <w:rPr>
-                <w:sz w:val="24"/>
-                <w:szCs w:val="24"/>
-              </w:rPr>
-              <w:t xml:space="preserve"> du sang recherche les parasites qui se multiplient ou qui séjournent pendant une phase de leur cycle dans le sang ou dans les organes hématopoïétiques.</w:t>
+              <w:t>L'examen parasitologique du sang recherche les parasites qui se multiplient ou qui séjournent pendant une phase de leur cycle dans le sang ou dans les organes hématopoïétiques.</w:t>
             </w:r>
             <w:sdt>
               <w:sdtPr>
@@ -13558,37 +13587,7 @@
                 <w:szCs w:val="24"/>
                 <w:shd w:val="clear" w:color="auto" w:fill="FFFFFF"/>
               </w:rPr>
-              <w:t xml:space="preserve"> un acte thérapeutique complexe qui consiste à apporter à un patient, appelé receveur, les éléments du sang par perfusion intraveineuse qui lui font provisoirement défaut, soit à la suite d'une perte de sang (hémorragie), soit à la suite d'une maladie du sang ou enfin à la suite d'un traitement (chimiothérapie </w:t>
-            </w:r>
-            <w:proofErr w:type="spellStart"/>
-            <w:r>
-              <w:rPr>
-                <w:color w:val="000000"/>
-                <w:sz w:val="24"/>
-                <w:szCs w:val="24"/>
-                <w:shd w:val="clear" w:color="auto" w:fill="FFFFFF"/>
-              </w:rPr>
-              <w:t>aplasiante</w:t>
-            </w:r>
-            <w:proofErr w:type="spellEnd"/>
-            <w:r>
-              <w:rPr>
-                <w:color w:val="000000"/>
-                <w:sz w:val="24"/>
-                <w:szCs w:val="24"/>
-                <w:shd w:val="clear" w:color="auto" w:fill="FFFFFF"/>
-              </w:rPr>
-              <w:t xml:space="preserve">). Les différents éléments du sang qui seront utilisés pour la transfusion </w:t>
-            </w:r>
-            <w:r>
-              <w:rPr>
-                <w:color w:val="000000"/>
-                <w:sz w:val="24"/>
-                <w:szCs w:val="24"/>
-                <w:shd w:val="clear" w:color="auto" w:fill="FFFFFF"/>
-              </w:rPr>
-              <w:lastRenderedPageBreak/>
-              <w:t>proviennent de donneurs de sang.</w:t>
+              <w:t xml:space="preserve"> un acte thérapeutique complexe qui consiste à apporter à un patient, appelé receveur, les éléments du sang par perfusion intraveineuse qui lui font provisoirement défaut, soit à la suite d'une perte de sang (hémorragie), soit à la suite d'une maladie du sang ou enfin à la suite d'un traitement (chimiothérapie aplasiante). Les différents éléments du sang qui seront utilisés pour la transfusion proviennent de donneurs de sang.</w:t>
             </w:r>
             <w:sdt>
               <w:sdtPr>
@@ -13701,6 +13700,7 @@
         <w:rPr>
           <w:lang w:bidi="ar-DZ"/>
         </w:rPr>
+        <w:lastRenderedPageBreak/>
         <w:t>Organigramme du laboratoire d’EDB</w:t>
       </w:r>
       <w:r>
@@ -14154,7 +14154,6 @@
         <w:rPr>
           <w:rFonts w:eastAsia="Times New Roman"/>
         </w:rPr>
-        <w:lastRenderedPageBreak/>
         <w:t>Après l'étiquetage des échantillons, ils sont orientés dans les différentes sections respectives. Chaque section est spécifiquement compétente pour certains types d'examens de laboratoire.</w:t>
       </w:r>
     </w:p>
@@ -14652,7 +14651,6 @@
               <w:jc w:val="center"/>
             </w:pPr>
             <w:r>
-              <w:lastRenderedPageBreak/>
               <w:t>Poste</w:t>
             </w:r>
           </w:p>
@@ -14769,6 +14767,7 @@
           </w:p>
           <w:p>
             <w:r>
+              <w:lastRenderedPageBreak/>
               <w:t>-Registre parasitologie</w:t>
             </w:r>
           </w:p>
@@ -14781,6 +14780,7 @@
           </w:tcPr>
           <w:p>
             <w:r>
+              <w:lastRenderedPageBreak/>
               <w:t>Point de transfusion sanguine</w:t>
             </w:r>
           </w:p>
@@ -15286,7 +15286,6 @@
         <w:rPr>
           <w:lang w:bidi="ar-DZ"/>
         </w:rPr>
-        <w:lastRenderedPageBreak/>
         <w:t>Délimitation de sujet</w:t>
       </w:r>
       <w:r>
@@ -15344,6 +15343,7 @@
         <w:rPr>
           <w:lang w:bidi="ar-DZ"/>
         </w:rPr>
+        <w:lastRenderedPageBreak/>
         <w:t>Hypothèse de recherche :</w:t>
       </w:r>
       <w:bookmarkEnd w:id="27"/>
@@ -41605,7 +41605,8 @@
       </w:r>
     </w:p>
     <w:sectPr>
-      <w:footerReference w:type="default" r:id="rId66"/>
+      <w:headerReference w:type="default" r:id="rId66"/>
+      <w:footerReference w:type="default" r:id="rId67"/>
       <w:type w:val="evenPage"/>
       <w:pgSz w:w="11906" w:h="16838"/>
       <w:pgMar w:top="1440" w:right="1440" w:bottom="1440" w:left="1440" w:header="708" w:footer="708" w:gutter="0"/>
@@ -41671,7 +41672,7 @@
             <w:rPr>
               <w:noProof/>
             </w:rPr>
-            <w:t>51</w:t>
+            <w:t>7</w:t>
           </w:r>
         </w:fldSimple>
         <w:r>
@@ -41718,6 +41719,16 @@
     </w:p>
   </w:footnote>
 </w:footnotes>
+</file>
+
+<file path=word/header1.xml><?xml version="1.0" encoding="utf-8"?>
+<w:hdr xmlns:ve="http://schemas.openxmlformats.org/markup-compatibility/2006" xmlns:o="urn:schemas-microsoft-com:office:office" xmlns:r="http://schemas.openxmlformats.org/officeDocument/2006/relationships" xmlns:m="http://schemas.openxmlformats.org/officeDocument/2006/math" xmlns:v="urn:schemas-microsoft-com:vml" xmlns:wp="http://schemas.openxmlformats.org/drawingml/2006/wordprocessingDrawing" xmlns:w10="urn:schemas-microsoft-com:office:word" xmlns:w="http://schemas.openxmlformats.org/wordprocessingml/2006/main" xmlns:wne="http://schemas.microsoft.com/office/word/2006/wordml">
+  <w:p>
+    <w:pPr>
+      <w:pStyle w:val="En-tte"/>
+    </w:pPr>
+  </w:p>
+</w:hdr>
 </file>
 
 <file path=word/numbering.xml><?xml version="1.0" encoding="utf-8"?>
@@ -46807,6 +46818,329 @@
 </w:styles>
 </file>
 
+<file path=word/glossary/document.xml><?xml version="1.0" encoding="utf-8"?>
+<w:glossaryDocument xmlns:ve="http://schemas.openxmlformats.org/markup-compatibility/2006" xmlns:o="urn:schemas-microsoft-com:office:office" xmlns:r="http://schemas.openxmlformats.org/officeDocument/2006/relationships" xmlns:m="http://schemas.openxmlformats.org/officeDocument/2006/math" xmlns:v="urn:schemas-microsoft-com:vml" xmlns:wp="http://schemas.openxmlformats.org/drawingml/2006/wordprocessingDrawing" xmlns:w10="urn:schemas-microsoft-com:office:word" xmlns:w="http://schemas.openxmlformats.org/wordprocessingml/2006/main" xmlns:wne="http://schemas.microsoft.com/office/word/2006/wordml">
+  <w:docParts/>
+</w:glossaryDocument>
+</file>
+
+<file path=word/glossary/fontTable.xml><?xml version="1.0" encoding="utf-8"?>
+<w:fonts xmlns:r="http://schemas.openxmlformats.org/officeDocument/2006/relationships" xmlns:w="http://schemas.openxmlformats.org/wordprocessingml/2006/main">
+  <w:font w:name="Symbol">
+    <w:panose1 w:val="05050102010706020507"/>
+    <w:charset w:val="02"/>
+    <w:family w:val="roman"/>
+    <w:pitch w:val="variable"/>
+    <w:sig w:usb0="00000000" w:usb1="10000000" w:usb2="00000000" w:usb3="00000000" w:csb0="80000000" w:csb1="00000000"/>
+  </w:font>
+  <w:font w:name="Times New Roman">
+    <w:panose1 w:val="02020603050405020304"/>
+    <w:charset w:val="00"/>
+    <w:family w:val="roman"/>
+    <w:pitch w:val="variable"/>
+    <w:sig w:usb0="E0002EFF" w:usb1="C000785B" w:usb2="00000009" w:usb3="00000000" w:csb0="000001FF" w:csb1="00000000"/>
+  </w:font>
+  <w:font w:name="Courier New">
+    <w:panose1 w:val="02070309020205020404"/>
+    <w:charset w:val="00"/>
+    <w:family w:val="modern"/>
+    <w:pitch w:val="fixed"/>
+    <w:sig w:usb0="E0002EFF" w:usb1="C0007843" w:usb2="00000009" w:usb3="00000000" w:csb0="000001FF" w:csb1="00000000"/>
+  </w:font>
+  <w:font w:name="Wingdings">
+    <w:panose1 w:val="05000000000000000000"/>
+    <w:charset w:val="02"/>
+    <w:family w:val="auto"/>
+    <w:pitch w:val="variable"/>
+    <w:sig w:usb0="00000000" w:usb1="10000000" w:usb2="00000000" w:usb3="00000000" w:csb0="80000000" w:csb1="00000000"/>
+  </w:font>
+  <w:font w:name="Calibri">
+    <w:panose1 w:val="020F0502020204030204"/>
+    <w:charset w:val="00"/>
+    <w:family w:val="swiss"/>
+    <w:pitch w:val="variable"/>
+    <w:sig w:usb0="E0002AFF" w:usb1="C000247B" w:usb2="00000009" w:usb3="00000000" w:csb0="000001FF" w:csb1="00000000"/>
+  </w:font>
+  <w:font w:name="Arial">
+    <w:panose1 w:val="020B0604020202020204"/>
+    <w:charset w:val="00"/>
+    <w:family w:val="swiss"/>
+    <w:pitch w:val="variable"/>
+    <w:sig w:usb0="E0002EFF" w:usb1="C0007843" w:usb2="00000009" w:usb3="00000000" w:csb0="000001FF" w:csb1="00000000"/>
+  </w:font>
+  <w:font w:name="Cambria">
+    <w:panose1 w:val="02040503050406030204"/>
+    <w:charset w:val="00"/>
+    <w:family w:val="roman"/>
+    <w:pitch w:val="variable"/>
+    <w:sig w:usb0="E00006FF" w:usb1="400004FF" w:usb2="00000000" w:usb3="00000000" w:csb0="0000019F" w:csb1="00000000"/>
+  </w:font>
+  <w:font w:name="Tahoma">
+    <w:panose1 w:val="020B0604030504040204"/>
+    <w:charset w:val="00"/>
+    <w:family w:val="swiss"/>
+    <w:pitch w:val="variable"/>
+    <w:sig w:usb0="E1002EFF" w:usb1="C000605B" w:usb2="00000029" w:usb3="00000000" w:csb0="000101FF" w:csb1="00000000"/>
+  </w:font>
+  <w:font w:name="Segoe UI">
+    <w:panose1 w:val="020B0502040204020203"/>
+    <w:charset w:val="00"/>
+    <w:family w:val="swiss"/>
+    <w:pitch w:val="variable"/>
+    <w:sig w:usb0="E4002EFF" w:usb1="C000E47F" w:usb2="00000009" w:usb3="00000000" w:csb0="000001FF" w:csb1="00000000"/>
+  </w:font>
+  <w:font w:name="inherit">
+    <w:altName w:val="Times New Roman"/>
+    <w:panose1 w:val="00000000000000000000"/>
+    <w:charset w:val="00"/>
+    <w:family w:val="roman"/>
+    <w:notTrueType/>
+    <w:pitch w:val="default"/>
+    <w:sig w:usb0="00000000" w:usb1="00000000" w:usb2="00000000" w:usb3="00000000" w:csb0="00000000" w:csb1="00000000"/>
+  </w:font>
+  <w:font w:name="Verdana">
+    <w:panose1 w:val="020B0604030504040204"/>
+    <w:charset w:val="00"/>
+    <w:family w:val="swiss"/>
+    <w:pitch w:val="variable"/>
+    <w:sig w:usb0="A10006FF" w:usb1="4000205B" w:usb2="00000010" w:usb3="00000000" w:csb0="0000019F" w:csb1="00000000"/>
+  </w:font>
+</w:fonts>
+</file>
+
+<file path=word/glossary/settings.xml><?xml version="1.0" encoding="utf-8"?>
+<w:settings xmlns:o="urn:schemas-microsoft-com:office:office" xmlns:r="http://schemas.openxmlformats.org/officeDocument/2006/relationships" xmlns:m="http://schemas.openxmlformats.org/officeDocument/2006/math" xmlns:v="urn:schemas-microsoft-com:vml" xmlns:w10="urn:schemas-microsoft-com:office:word" xmlns:w="http://schemas.openxmlformats.org/wordprocessingml/2006/main" xmlns:sl="http://schemas.openxmlformats.org/schemaLibrary/2006/main">
+  <w:view w:val="normal"/>
+  <w:defaultTabStop w:val="720"/>
+  <w:characterSpacingControl w:val="doNotCompress"/>
+  <w:compat>
+    <w:useFELayout/>
+  </w:compat>
+  <w:rsids>
+    <w:rsidRoot w:val="00C97B81"/>
+    <w:rsid w:val="00C97B81"/>
+  </w:rsids>
+  <m:mathPr>
+    <m:mathFont m:val="Cambria Math"/>
+    <m:brkBin m:val="before"/>
+    <m:brkBinSub m:val="--"/>
+    <m:smallFrac m:val="off"/>
+    <m:dispDef/>
+    <m:lMargin m:val="0"/>
+    <m:rMargin m:val="0"/>
+    <m:defJc m:val="centerGroup"/>
+    <m:wrapIndent m:val="1440"/>
+    <m:intLim m:val="subSup"/>
+    <m:naryLim m:val="undOvr"/>
+  </m:mathPr>
+  <w:themeFontLang w:val="en-GB" w:bidi="ar-SA"/>
+  <w:clrSchemeMapping w:bg1="light1" w:t1="dark1" w:bg2="light2" w:t2="dark2" w:accent1="accent1" w:accent2="accent2" w:accent3="accent3" w:accent4="accent4" w:accent5="accent5" w:accent6="accent6" w:hyperlink="hyperlink" w:followedHyperlink="followedHyperlink"/>
+  <w:decimalSymbol w:val="."/>
+  <w:listSeparator w:val=";"/>
+</w:settings>
+</file>
+
+<file path=word/glossary/styles.xml><?xml version="1.0" encoding="utf-8"?>
+<w:styles xmlns:r="http://schemas.openxmlformats.org/officeDocument/2006/relationships" xmlns:w="http://schemas.openxmlformats.org/wordprocessingml/2006/main">
+  <w:docDefaults>
+    <w:rPrDefault>
+      <w:rPr>
+        <w:rFonts w:asciiTheme="minorHAnsi" w:eastAsiaTheme="minorEastAsia" w:hAnsiTheme="minorHAnsi" w:cstheme="minorBidi"/>
+        <w:sz w:val="22"/>
+        <w:szCs w:val="22"/>
+        <w:lang w:val="en-GB" w:eastAsia="en-GB" w:bidi="ar-SA"/>
+      </w:rPr>
+    </w:rPrDefault>
+    <w:pPrDefault>
+      <w:pPr>
+        <w:spacing w:after="200" w:line="276" w:lineRule="auto"/>
+      </w:pPr>
+    </w:pPrDefault>
+  </w:docDefaults>
+  <w:latentStyles w:defLockedState="0" w:defUIPriority="99" w:defSemiHidden="1" w:defUnhideWhenUsed="1" w:defQFormat="0" w:count="267">
+    <w:lsdException w:name="Normal" w:semiHidden="0" w:uiPriority="0" w:unhideWhenUsed="0" w:qFormat="1"/>
+    <w:lsdException w:name="heading 1" w:semiHidden="0" w:uiPriority="9" w:unhideWhenUsed="0" w:qFormat="1"/>
+    <w:lsdException w:name="heading 2" w:uiPriority="9" w:qFormat="1"/>
+    <w:lsdException w:name="heading 3" w:uiPriority="9" w:qFormat="1"/>
+    <w:lsdException w:name="heading 4" w:uiPriority="9" w:qFormat="1"/>
+    <w:lsdException w:name="heading 5" w:uiPriority="9" w:qFormat="1"/>
+    <w:lsdException w:name="heading 6" w:uiPriority="9" w:qFormat="1"/>
+    <w:lsdException w:name="heading 7" w:uiPriority="9" w:qFormat="1"/>
+    <w:lsdException w:name="heading 8" w:uiPriority="9" w:qFormat="1"/>
+    <w:lsdException w:name="heading 9" w:uiPriority="9" w:qFormat="1"/>
+    <w:lsdException w:name="toc 1" w:uiPriority="39"/>
+    <w:lsdException w:name="toc 2" w:uiPriority="39"/>
+    <w:lsdException w:name="toc 3" w:uiPriority="39"/>
+    <w:lsdException w:name="toc 4" w:uiPriority="39"/>
+    <w:lsdException w:name="toc 5" w:uiPriority="39"/>
+    <w:lsdException w:name="toc 6" w:uiPriority="39"/>
+    <w:lsdException w:name="toc 7" w:uiPriority="39"/>
+    <w:lsdException w:name="toc 8" w:uiPriority="39"/>
+    <w:lsdException w:name="toc 9" w:uiPriority="39"/>
+    <w:lsdException w:name="caption" w:uiPriority="35" w:qFormat="1"/>
+    <w:lsdException w:name="Title" w:semiHidden="0" w:uiPriority="10" w:unhideWhenUsed="0" w:qFormat="1"/>
+    <w:lsdException w:name="Default Paragraph Font" w:uiPriority="1"/>
+    <w:lsdException w:name="Subtitle" w:semiHidden="0" w:uiPriority="11" w:unhideWhenUsed="0" w:qFormat="1"/>
+    <w:lsdException w:name="Strong" w:semiHidden="0" w:uiPriority="22" w:unhideWhenUsed="0" w:qFormat="1"/>
+    <w:lsdException w:name="Emphasis" w:semiHidden="0" w:uiPriority="20" w:unhideWhenUsed="0" w:qFormat="1"/>
+    <w:lsdException w:name="Table Grid" w:semiHidden="0" w:uiPriority="59" w:unhideWhenUsed="0"/>
+    <w:lsdException w:name="Placeholder Text" w:unhideWhenUsed="0"/>
+    <w:lsdException w:name="No Spacing" w:semiHidden="0" w:uiPriority="1" w:unhideWhenUsed="0" w:qFormat="1"/>
+    <w:lsdException w:name="Light Shading" w:semiHidden="0" w:uiPriority="60" w:unhideWhenUsed="0"/>
+    <w:lsdException w:name="Light List" w:semiHidden="0" w:uiPriority="61" w:unhideWhenUsed="0"/>
+    <w:lsdException w:name="Light Grid" w:semiHidden="0" w:uiPriority="62" w:unhideWhenUsed="0"/>
+    <w:lsdException w:name="Medium Shading 1" w:semiHidden="0" w:uiPriority="63" w:unhideWhenUsed="0"/>
+    <w:lsdException w:name="Medium Shading 2" w:semiHidden="0" w:uiPriority="64" w:unhideWhenUsed="0"/>
+    <w:lsdException w:name="Medium List 1" w:semiHidden="0" w:uiPriority="65" w:unhideWhenUsed="0"/>
+    <w:lsdException w:name="Medium List 2" w:semiHidden="0" w:uiPriority="66" w:unhideWhenUsed="0"/>
+    <w:lsdException w:name="Medium Grid 1" w:semiHidden="0" w:uiPriority="67" w:unhideWhenUsed="0"/>
+    <w:lsdException w:name="Medium Grid 2" w:semiHidden="0" w:uiPriority="68" w:unhideWhenUsed="0"/>
+    <w:lsdException w:name="Medium Grid 3" w:semiHidden="0" w:uiPriority="69" w:unhideWhenUsed="0"/>
+    <w:lsdException w:name="Dark List" w:semiHidden="0" w:uiPriority="70" w:unhideWhenUsed="0"/>
+    <w:lsdException w:name="Colorful Shading" w:semiHidden="0" w:uiPriority="71" w:unhideWhenUsed="0"/>
+    <w:lsdException w:name="Colorful List" w:semiHidden="0" w:uiPriority="72" w:unhideWhenUsed="0"/>
+    <w:lsdException w:name="Colorful Grid" w:semiHidden="0" w:uiPriority="73" w:unhideWhenUsed="0"/>
+    <w:lsdException w:name="Light Shading Accent 1" w:semiHidden="0" w:uiPriority="60" w:unhideWhenUsed="0"/>
+    <w:lsdException w:name="Light List Accent 1" w:semiHidden="0" w:uiPriority="61" w:unhideWhenUsed="0"/>
+    <w:lsdException w:name="Light Grid Accent 1" w:semiHidden="0" w:uiPriority="62" w:unhideWhenUsed="0"/>
+    <w:lsdException w:name="Medium Shading 1 Accent 1" w:semiHidden="0" w:uiPriority="63" w:unhideWhenUsed="0"/>
+    <w:lsdException w:name="Medium Shading 2 Accent 1" w:semiHidden="0" w:uiPriority="64" w:unhideWhenUsed="0"/>
+    <w:lsdException w:name="Medium List 1 Accent 1" w:semiHidden="0" w:uiPriority="65" w:unhideWhenUsed="0"/>
+    <w:lsdException w:name="Revision" w:unhideWhenUsed="0"/>
+    <w:lsdException w:name="List Paragraph" w:semiHidden="0" w:uiPriority="34" w:unhideWhenUsed="0" w:qFormat="1"/>
+    <w:lsdException w:name="Quote" w:semiHidden="0" w:uiPriority="29" w:unhideWhenUsed="0" w:qFormat="1"/>
+    <w:lsdException w:name="Intense Quote" w:semiHidden="0" w:uiPriority="30" w:unhideWhenUsed="0" w:qFormat="1"/>
+    <w:lsdException w:name="Medium List 2 Accent 1" w:semiHidden="0" w:uiPriority="66" w:unhideWhenUsed="0"/>
+    <w:lsdException w:name="Medium Grid 1 Accent 1" w:semiHidden="0" w:uiPriority="67" w:unhideWhenUsed="0"/>
+    <w:lsdException w:name="Medium Grid 2 Accent 1" w:semiHidden="0" w:uiPriority="68" w:unhideWhenUsed="0"/>
+    <w:lsdException w:name="Medium Grid 3 Accent 1" w:semiHidden="0" w:uiPriority="69" w:unhideWhenUsed="0"/>
+    <w:lsdException w:name="Dark List Accent 1" w:semiHidden="0" w:uiPriority="70" w:unhideWhenUsed="0"/>
+    <w:lsdException w:name="Colorful Shading Accent 1" w:semiHidden="0" w:uiPriority="71" w:unhideWhenUsed="0"/>
+    <w:lsdException w:name="Colorful List Accent 1" w:semiHidden="0" w:uiPriority="72" w:unhideWhenUsed="0"/>
+    <w:lsdException w:name="Colorful Grid Accent 1" w:semiHidden="0" w:uiPriority="73" w:unhideWhenUsed="0"/>
+    <w:lsdException w:name="Light Shading Accent 2" w:semiHidden="0" w:uiPriority="60" w:unhideWhenUsed="0"/>
+    <w:lsdException w:name="Light List Accent 2" w:semiHidden="0" w:uiPriority="61" w:unhideWhenUsed="0"/>
+    <w:lsdException w:name="Light Grid Accent 2" w:semiHidden="0" w:uiPriority="62" w:unhideWhenUsed="0"/>
+    <w:lsdException w:name="Medium Shading 1 Accent 2" w:semiHidden="0" w:uiPriority="63" w:unhideWhenUsed="0"/>
+    <w:lsdException w:name="Medium Shading 2 Accent 2" w:semiHidden="0" w:uiPriority="64" w:unhideWhenUsed="0"/>
+    <w:lsdException w:name="Medium List 1 Accent 2" w:semiHidden="0" w:uiPriority="65" w:unhideWhenUsed="0"/>
+    <w:lsdException w:name="Medium List 2 Accent 2" w:semiHidden="0" w:uiPriority="66" w:unhideWhenUsed="0"/>
+    <w:lsdException w:name="Medium Grid 1 Accent 2" w:semiHidden="0" w:uiPriority="67" w:unhideWhenUsed="0"/>
+    <w:lsdException w:name="Medium Grid 2 Accent 2" w:semiHidden="0" w:uiPriority="68" w:unhideWhenUsed="0"/>
+    <w:lsdException w:name="Medium Grid 3 Accent 2" w:semiHidden="0" w:uiPriority="69" w:unhideWhenUsed="0"/>
+    <w:lsdException w:name="Dark List Accent 2" w:semiHidden="0" w:uiPriority="70" w:unhideWhenUsed="0"/>
+    <w:lsdException w:name="Colorful Shading Accent 2" w:semiHidden="0" w:uiPriority="71" w:unhideWhenUsed="0"/>
+    <w:lsdException w:name="Colorful List Accent 2" w:semiHidden="0" w:uiPriority="72" w:unhideWhenUsed="0"/>
+    <w:lsdException w:name="Colorful Grid Accent 2" w:semiHidden="0" w:uiPriority="73" w:unhideWhenUsed="0"/>
+    <w:lsdException w:name="Light Shading Accent 3" w:semiHidden="0" w:uiPriority="60" w:unhideWhenUsed="0"/>
+    <w:lsdException w:name="Light List Accent 3" w:semiHidden="0" w:uiPriority="61" w:unhideWhenUsed="0"/>
+    <w:lsdException w:name="Light Grid Accent 3" w:semiHidden="0" w:uiPriority="62" w:unhideWhenUsed="0"/>
+    <w:lsdException w:name="Medium Shading 1 Accent 3" w:semiHidden="0" w:uiPriority="63" w:unhideWhenUsed="0"/>
+    <w:lsdException w:name="Medium Shading 2 Accent 3" w:semiHidden="0" w:uiPriority="64" w:unhideWhenUsed="0"/>
+    <w:lsdException w:name="Medium List 1 Accent 3" w:semiHidden="0" w:uiPriority="65" w:unhideWhenUsed="0"/>
+    <w:lsdException w:name="Medium List 2 Accent 3" w:semiHidden="0" w:uiPriority="66" w:unhideWhenUsed="0"/>
+    <w:lsdException w:name="Medium Grid 1 Accent 3" w:semiHidden="0" w:uiPriority="67" w:unhideWhenUsed="0"/>
+    <w:lsdException w:name="Medium Grid 2 Accent 3" w:semiHidden="0" w:uiPriority="68" w:unhideWhenUsed="0"/>
+    <w:lsdException w:name="Medium Grid 3 Accent 3" w:semiHidden="0" w:uiPriority="69" w:unhideWhenUsed="0"/>
+    <w:lsdException w:name="Dark List Accent 3" w:semiHidden="0" w:uiPriority="70" w:unhideWhenUsed="0"/>
+    <w:lsdException w:name="Colorful Shading Accent 3" w:semiHidden="0" w:uiPriority="71" w:unhideWhenUsed="0"/>
+    <w:lsdException w:name="Colorful List Accent 3" w:semiHidden="0" w:uiPriority="72" w:unhideWhenUsed="0"/>
+    <w:lsdException w:name="Colorful Grid Accent 3" w:semiHidden="0" w:uiPriority="73" w:unhideWhenUsed="0"/>
+    <w:lsdException w:name="Light Shading Accent 4" w:semiHidden="0" w:uiPriority="60" w:unhideWhenUsed="0"/>
+    <w:lsdException w:name="Light List Accent 4" w:semiHidden="0" w:uiPriority="61" w:unhideWhenUsed="0"/>
+    <w:lsdException w:name="Light Grid Accent 4" w:semiHidden="0" w:uiPriority="62" w:unhideWhenUsed="0"/>
+    <w:lsdException w:name="Medium Shading 1 Accent 4" w:semiHidden="0" w:uiPriority="63" w:unhideWhenUsed="0"/>
+    <w:lsdException w:name="Medium Shading 2 Accent 4" w:semiHidden="0" w:uiPriority="64" w:unhideWhenUsed="0"/>
+    <w:lsdException w:name="Medium List 1 Accent 4" w:semiHidden="0" w:uiPriority="65" w:unhideWhenUsed="0"/>
+    <w:lsdException w:name="Medium List 2 Accent 4" w:semiHidden="0" w:uiPriority="66" w:unhideWhenUsed="0"/>
+    <w:lsdException w:name="Medium Grid 1 Accent 4" w:semiHidden="0" w:uiPriority="67" w:unhideWhenUsed="0"/>
+    <w:lsdException w:name="Medium Grid 2 Accent 4" w:semiHidden="0" w:uiPriority="68" w:unhideWhenUsed="0"/>
+    <w:lsdException w:name="Medium Grid 3 Accent 4" w:semiHidden="0" w:uiPriority="69" w:unhideWhenUsed="0"/>
+    <w:lsdException w:name="Dark List Accent 4" w:semiHidden="0" w:uiPriority="70" w:unhideWhenUsed="0"/>
+    <w:lsdException w:name="Colorful Shading Accent 4" w:semiHidden="0" w:uiPriority="71" w:unhideWhenUsed="0"/>
+    <w:lsdException w:name="Colorful List Accent 4" w:semiHidden="0" w:uiPriority="72" w:unhideWhenUsed="0"/>
+    <w:lsdException w:name="Colorful Grid Accent 4" w:semiHidden="0" w:uiPriority="73" w:unhideWhenUsed="0"/>
+    <w:lsdException w:name="Light Shading Accent 5" w:semiHidden="0" w:uiPriority="60" w:unhideWhenUsed="0"/>
+    <w:lsdException w:name="Light List Accent 5" w:semiHidden="0" w:uiPriority="61" w:unhideWhenUsed="0"/>
+    <w:lsdException w:name="Light Grid Accent 5" w:semiHidden="0" w:uiPriority="62" w:unhideWhenUsed="0"/>
+    <w:lsdException w:name="Medium Shading 1 Accent 5" w:semiHidden="0" w:uiPriority="63" w:unhideWhenUsed="0"/>
+    <w:lsdException w:name="Medium Shading 2 Accent 5" w:semiHidden="0" w:uiPriority="64" w:unhideWhenUsed="0"/>
+    <w:lsdException w:name="Medium List 1 Accent 5" w:semiHidden="0" w:uiPriority="65" w:unhideWhenUsed="0"/>
+    <w:lsdException w:name="Medium List 2 Accent 5" w:semiHidden="0" w:uiPriority="66" w:unhideWhenUsed="0"/>
+    <w:lsdException w:name="Medium Grid 1 Accent 5" w:semiHidden="0" w:uiPriority="67" w:unhideWhenUsed="0"/>
+    <w:lsdException w:name="Medium Grid 2 Accent 5" w:semiHidden="0" w:uiPriority="68" w:unhideWhenUsed="0"/>
+    <w:lsdException w:name="Medium Grid 3 Accent 5" w:semiHidden="0" w:uiPriority="69" w:unhideWhenUsed="0"/>
+    <w:lsdException w:name="Dark List Accent 5" w:semiHidden="0" w:uiPriority="70" w:unhideWhenUsed="0"/>
+    <w:lsdException w:name="Colorful Shading Accent 5" w:semiHidden="0" w:uiPriority="71" w:unhideWhenUsed="0"/>
+    <w:lsdException w:name="Colorful List Accent 5" w:semiHidden="0" w:uiPriority="72" w:unhideWhenUsed="0"/>
+    <w:lsdException w:name="Colorful Grid Accent 5" w:semiHidden="0" w:uiPriority="73" w:unhideWhenUsed="0"/>
+    <w:lsdException w:name="Light Shading Accent 6" w:semiHidden="0" w:uiPriority="60" w:unhideWhenUsed="0"/>
+    <w:lsdException w:name="Light List Accent 6" w:semiHidden="0" w:uiPriority="61" w:unhideWhenUsed="0"/>
+    <w:lsdException w:name="Light Grid Accent 6" w:semiHidden="0" w:uiPriority="62" w:unhideWhenUsed="0"/>
+    <w:lsdException w:name="Medium Shading 1 Accent 6" w:semiHidden="0" w:uiPriority="63" w:unhideWhenUsed="0"/>
+    <w:lsdException w:name="Medium Shading 2 Accent 6" w:semiHidden="0" w:uiPriority="64" w:unhideWhenUsed="0"/>
+    <w:lsdException w:name="Medium List 1 Accent 6" w:semiHidden="0" w:uiPriority="65" w:unhideWhenUsed="0"/>
+    <w:lsdException w:name="Medium List 2 Accent 6" w:semiHidden="0" w:uiPriority="66" w:unhideWhenUsed="0"/>
+    <w:lsdException w:name="Medium Grid 1 Accent 6" w:semiHidden="0" w:uiPriority="67" w:unhideWhenUsed="0"/>
+    <w:lsdException w:name="Medium Grid 2 Accent 6" w:semiHidden="0" w:uiPriority="68" w:unhideWhenUsed="0"/>
+    <w:lsdException w:name="Medium Grid 3 Accent 6" w:semiHidden="0" w:uiPriority="69" w:unhideWhenUsed="0"/>
+    <w:lsdException w:name="Dark List Accent 6" w:semiHidden="0" w:uiPriority="70" w:unhideWhenUsed="0"/>
+    <w:lsdException w:name="Colorful Shading Accent 6" w:semiHidden="0" w:uiPriority="71" w:unhideWhenUsed="0"/>
+    <w:lsdException w:name="Colorful List Accent 6" w:semiHidden="0" w:uiPriority="72" w:unhideWhenUsed="0"/>
+    <w:lsdException w:name="Colorful Grid Accent 6" w:semiHidden="0" w:uiPriority="73" w:unhideWhenUsed="0"/>
+    <w:lsdException w:name="Subtle Emphasis" w:semiHidden="0" w:uiPriority="19" w:unhideWhenUsed="0" w:qFormat="1"/>
+    <w:lsdException w:name="Intense Emphasis" w:semiHidden="0" w:uiPriority="21" w:unhideWhenUsed="0" w:qFormat="1"/>
+    <w:lsdException w:name="Subtle Reference" w:semiHidden="0" w:uiPriority="31" w:unhideWhenUsed="0" w:qFormat="1"/>
+    <w:lsdException w:name="Intense Reference" w:semiHidden="0" w:uiPriority="32" w:unhideWhenUsed="0" w:qFormat="1"/>
+    <w:lsdException w:name="Book Title" w:semiHidden="0" w:uiPriority="33" w:unhideWhenUsed="0" w:qFormat="1"/>
+    <w:lsdException w:name="Bibliography" w:uiPriority="37"/>
+    <w:lsdException w:name="TOC Heading" w:uiPriority="39" w:qFormat="1"/>
+  </w:latentStyles>
+  <w:style w:type="paragraph" w:default="1" w:styleId="Normal">
+    <w:name w:val="Normal"/>
+    <w:qFormat/>
+  </w:style>
+  <w:style w:type="character" w:default="1" w:styleId="Policepardfaut">
+    <w:name w:val="Default Paragraph Font"/>
+    <w:uiPriority w:val="1"/>
+    <w:semiHidden/>
+    <w:unhideWhenUsed/>
+  </w:style>
+  <w:style w:type="table" w:default="1" w:styleId="TableauNormal">
+    <w:name w:val="Normal Table"/>
+    <w:uiPriority w:val="99"/>
+    <w:semiHidden/>
+    <w:unhideWhenUsed/>
+    <w:qFormat/>
+    <w:tblPr>
+      <w:tblInd w:w="0" w:type="dxa"/>
+      <w:tblCellMar>
+        <w:top w:w="0" w:type="dxa"/>
+        <w:left w:w="108" w:type="dxa"/>
+        <w:bottom w:w="0" w:type="dxa"/>
+        <w:right w:w="108" w:type="dxa"/>
+      </w:tblCellMar>
+    </w:tblPr>
+  </w:style>
+  <w:style w:type="numbering" w:default="1" w:styleId="Aucuneliste">
+    <w:name w:val="No List"/>
+    <w:uiPriority w:val="99"/>
+    <w:semiHidden/>
+    <w:unhideWhenUsed/>
+  </w:style>
+  <w:style w:type="paragraph" w:customStyle="1" w:styleId="F1077BC524D743BDB783A5F4D02D960D">
+    <w:name w:val="F1077BC524D743BDB783A5F4D02D960D"/>
+    <w:rsid w:val="00C97B81"/>
+  </w:style>
+</w:styles>
+</file>
+
+<file path=word/glossary/webSettings.xml><?xml version="1.0" encoding="utf-8"?>
+<w:webSettings xmlns:r="http://schemas.openxmlformats.org/officeDocument/2006/relationships" xmlns:w="http://schemas.openxmlformats.org/wordprocessingml/2006/main">
+  <w:optimizeForBrowser/>
+</w:webSettings>
+</file>
+
 <file path=word/theme/theme1.xml><?xml version="1.0" encoding="utf-8"?>
 <a:theme xmlns:a="http://schemas.openxmlformats.org/drawingml/2006/main" name="Thème Office">
   <a:themeElements>
@@ -47437,7 +47771,7 @@
 </file>
 
 <file path=customXml/itemProps2.xml><?xml version="1.0" encoding="utf-8"?>
-<ds:datastoreItem xmlns:ds="http://schemas.openxmlformats.org/officeDocument/2006/customXml" ds:itemID="{821912A7-41E1-4BC1-B3BD-BE276CAC7AB5}">
+<ds:datastoreItem xmlns:ds="http://schemas.openxmlformats.org/officeDocument/2006/customXml" ds:itemID="{A90B2277-8C9D-4066-9455-7A7FAF493F1D}">
   <ds:schemaRefs>
     <ds:schemaRef ds:uri="http://schemas.openxmlformats.org/officeDocument/2006/bibliography"/>
   </ds:schemaRefs>

</xml_diff>

<commit_message>
Date 30/07/1439 ------------> prvlg Added ------------> Search With filtering is finished ------------> Chang info is finished ------------> ADMIN USR Accounts added ------------> Accueil is finished
</commit_message>
<xml_diff>
--- a/Memoire.docx
+++ b/Memoire.docx
@@ -11904,11 +11904,11 @@
       </w:r>
       <w:r>
         <w:rPr>
-          <w:rFonts w:cstheme="majorBidi"/>
+          <w:rFonts w:ascii="Times New Roman" w:hAnsi="Times New Roman" w:cs="Times New Roman"/>
           <w:szCs w:val="24"/>
-          <w:shd w:val="clear" w:color="auto" w:fill="FFFFFF"/>
-        </w:rPr>
-        <w:t>Tissemsilt</w:t>
+          <w:lang w:bidi="ar-DZ"/>
+        </w:rPr>
+        <w:t>Tiaret</w:t>
       </w:r>
       <w:r>
         <w:rPr>
@@ -12001,7 +12001,7 @@
           <w:szCs w:val="24"/>
           <w:lang w:bidi="ar-DZ"/>
         </w:rPr>
-        <w:t>Interférence et panique</w:t>
+        <w:t>Intervention d'urgence</w:t>
       </w:r>
       <w:r>
         <w:rPr>
@@ -12033,7 +12033,7 @@
           <w:szCs w:val="24"/>
           <w:lang w:bidi="ar-DZ"/>
         </w:rPr>
-        <w:t>Fournir des services de santé à partir du traitement, de la détection et de l'analyse en quantités symboliques</w:t>
+        <w:t>Fournir des services de santé</w:t>
       </w:r>
       <w:r>
         <w:rPr>
@@ -12041,7 +12041,39 @@
           <w:szCs w:val="24"/>
           <w:lang w:bidi="ar-DZ"/>
         </w:rPr>
-        <w:t>.</w:t>
+        <w:t xml:space="preserve"> (traitement, </w:t>
+      </w:r>
+      <w:r>
+        <w:rPr>
+          <w:rFonts w:ascii="Times New Roman" w:hAnsi="Times New Roman" w:cs="Times New Roman"/>
+          <w:szCs w:val="24"/>
+          <w:lang w:bidi="ar-DZ"/>
+        </w:rPr>
+        <w:t xml:space="preserve"> </w:t>
+      </w:r>
+      <w:r>
+        <w:rPr>
+          <w:rFonts w:ascii="Times New Roman" w:hAnsi="Times New Roman" w:cs="Times New Roman"/>
+          <w:szCs w:val="24"/>
+          <w:lang w:bidi="ar-DZ"/>
+        </w:rPr>
+        <w:t xml:space="preserve">Examen clinique </w:t>
+      </w:r>
+      <w:r>
+        <w:rPr>
+          <w:rFonts w:ascii="Times New Roman" w:hAnsi="Times New Roman" w:cs="Times New Roman"/>
+          <w:szCs w:val="24"/>
+          <w:lang w:bidi="ar-DZ"/>
+        </w:rPr>
+        <w:t>et de</w:t>
+      </w:r>
+      <w:r>
+        <w:rPr>
+          <w:rFonts w:ascii="Times New Roman" w:hAnsi="Times New Roman" w:cs="Times New Roman"/>
+          <w:szCs w:val="24"/>
+          <w:lang w:bidi="ar-DZ"/>
+        </w:rPr>
+        <w:t>s analyses).</w:t>
       </w:r>
     </w:p>
     <w:p>
@@ -12065,7 +12097,23 @@
           <w:szCs w:val="24"/>
           <w:lang w:bidi="ar-DZ"/>
         </w:rPr>
-        <w:t>Soins maternels et infantiles et surveillance de la santé</w:t>
+        <w:t xml:space="preserve">Soins maternels et </w:t>
+      </w:r>
+      <w:r>
+        <w:rPr>
+          <w:rFonts w:ascii="Times New Roman" w:hAnsi="Times New Roman" w:cs="Times New Roman"/>
+          <w:szCs w:val="24"/>
+          <w:lang w:bidi="ar-DZ"/>
+        </w:rPr>
+        <w:t xml:space="preserve">infantiles et leur </w:t>
+      </w:r>
+      <w:r>
+        <w:rPr>
+          <w:rFonts w:ascii="Times New Roman" w:hAnsi="Times New Roman" w:cs="Times New Roman"/>
+          <w:szCs w:val="24"/>
+          <w:lang w:bidi="ar-DZ"/>
+        </w:rPr>
+        <w:t>Suivi médical</w:t>
       </w:r>
       <w:r>
         <w:rPr>
@@ -41672,7 +41720,7 @@
             <w:rPr>
               <w:noProof/>
             </w:rPr>
-            <w:t>7</w:t>
+            <w:t>11</w:t>
           </w:r>
         </w:fldSimple>
         <w:r>
@@ -46818,329 +46866,6 @@
 </w:styles>
 </file>
 
-<file path=word/glossary/document.xml><?xml version="1.0" encoding="utf-8"?>
-<w:glossaryDocument xmlns:ve="http://schemas.openxmlformats.org/markup-compatibility/2006" xmlns:o="urn:schemas-microsoft-com:office:office" xmlns:r="http://schemas.openxmlformats.org/officeDocument/2006/relationships" xmlns:m="http://schemas.openxmlformats.org/officeDocument/2006/math" xmlns:v="urn:schemas-microsoft-com:vml" xmlns:wp="http://schemas.openxmlformats.org/drawingml/2006/wordprocessingDrawing" xmlns:w10="urn:schemas-microsoft-com:office:word" xmlns:w="http://schemas.openxmlformats.org/wordprocessingml/2006/main" xmlns:wne="http://schemas.microsoft.com/office/word/2006/wordml">
-  <w:docParts/>
-</w:glossaryDocument>
-</file>
-
-<file path=word/glossary/fontTable.xml><?xml version="1.0" encoding="utf-8"?>
-<w:fonts xmlns:r="http://schemas.openxmlformats.org/officeDocument/2006/relationships" xmlns:w="http://schemas.openxmlformats.org/wordprocessingml/2006/main">
-  <w:font w:name="Symbol">
-    <w:panose1 w:val="05050102010706020507"/>
-    <w:charset w:val="02"/>
-    <w:family w:val="roman"/>
-    <w:pitch w:val="variable"/>
-    <w:sig w:usb0="00000000" w:usb1="10000000" w:usb2="00000000" w:usb3="00000000" w:csb0="80000000" w:csb1="00000000"/>
-  </w:font>
-  <w:font w:name="Times New Roman">
-    <w:panose1 w:val="02020603050405020304"/>
-    <w:charset w:val="00"/>
-    <w:family w:val="roman"/>
-    <w:pitch w:val="variable"/>
-    <w:sig w:usb0="E0002EFF" w:usb1="C000785B" w:usb2="00000009" w:usb3="00000000" w:csb0="000001FF" w:csb1="00000000"/>
-  </w:font>
-  <w:font w:name="Courier New">
-    <w:panose1 w:val="02070309020205020404"/>
-    <w:charset w:val="00"/>
-    <w:family w:val="modern"/>
-    <w:pitch w:val="fixed"/>
-    <w:sig w:usb0="E0002EFF" w:usb1="C0007843" w:usb2="00000009" w:usb3="00000000" w:csb0="000001FF" w:csb1="00000000"/>
-  </w:font>
-  <w:font w:name="Wingdings">
-    <w:panose1 w:val="05000000000000000000"/>
-    <w:charset w:val="02"/>
-    <w:family w:val="auto"/>
-    <w:pitch w:val="variable"/>
-    <w:sig w:usb0="00000000" w:usb1="10000000" w:usb2="00000000" w:usb3="00000000" w:csb0="80000000" w:csb1="00000000"/>
-  </w:font>
-  <w:font w:name="Calibri">
-    <w:panose1 w:val="020F0502020204030204"/>
-    <w:charset w:val="00"/>
-    <w:family w:val="swiss"/>
-    <w:pitch w:val="variable"/>
-    <w:sig w:usb0="E0002AFF" w:usb1="C000247B" w:usb2="00000009" w:usb3="00000000" w:csb0="000001FF" w:csb1="00000000"/>
-  </w:font>
-  <w:font w:name="Arial">
-    <w:panose1 w:val="020B0604020202020204"/>
-    <w:charset w:val="00"/>
-    <w:family w:val="swiss"/>
-    <w:pitch w:val="variable"/>
-    <w:sig w:usb0="E0002EFF" w:usb1="C0007843" w:usb2="00000009" w:usb3="00000000" w:csb0="000001FF" w:csb1="00000000"/>
-  </w:font>
-  <w:font w:name="Cambria">
-    <w:panose1 w:val="02040503050406030204"/>
-    <w:charset w:val="00"/>
-    <w:family w:val="roman"/>
-    <w:pitch w:val="variable"/>
-    <w:sig w:usb0="E00006FF" w:usb1="400004FF" w:usb2="00000000" w:usb3="00000000" w:csb0="0000019F" w:csb1="00000000"/>
-  </w:font>
-  <w:font w:name="Tahoma">
-    <w:panose1 w:val="020B0604030504040204"/>
-    <w:charset w:val="00"/>
-    <w:family w:val="swiss"/>
-    <w:pitch w:val="variable"/>
-    <w:sig w:usb0="E1002EFF" w:usb1="C000605B" w:usb2="00000029" w:usb3="00000000" w:csb0="000101FF" w:csb1="00000000"/>
-  </w:font>
-  <w:font w:name="Segoe UI">
-    <w:panose1 w:val="020B0502040204020203"/>
-    <w:charset w:val="00"/>
-    <w:family w:val="swiss"/>
-    <w:pitch w:val="variable"/>
-    <w:sig w:usb0="E4002EFF" w:usb1="C000E47F" w:usb2="00000009" w:usb3="00000000" w:csb0="000001FF" w:csb1="00000000"/>
-  </w:font>
-  <w:font w:name="inherit">
-    <w:altName w:val="Times New Roman"/>
-    <w:panose1 w:val="00000000000000000000"/>
-    <w:charset w:val="00"/>
-    <w:family w:val="roman"/>
-    <w:notTrueType/>
-    <w:pitch w:val="default"/>
-    <w:sig w:usb0="00000000" w:usb1="00000000" w:usb2="00000000" w:usb3="00000000" w:csb0="00000000" w:csb1="00000000"/>
-  </w:font>
-  <w:font w:name="Verdana">
-    <w:panose1 w:val="020B0604030504040204"/>
-    <w:charset w:val="00"/>
-    <w:family w:val="swiss"/>
-    <w:pitch w:val="variable"/>
-    <w:sig w:usb0="A10006FF" w:usb1="4000205B" w:usb2="00000010" w:usb3="00000000" w:csb0="0000019F" w:csb1="00000000"/>
-  </w:font>
-</w:fonts>
-</file>
-
-<file path=word/glossary/settings.xml><?xml version="1.0" encoding="utf-8"?>
-<w:settings xmlns:o="urn:schemas-microsoft-com:office:office" xmlns:r="http://schemas.openxmlformats.org/officeDocument/2006/relationships" xmlns:m="http://schemas.openxmlformats.org/officeDocument/2006/math" xmlns:v="urn:schemas-microsoft-com:vml" xmlns:w10="urn:schemas-microsoft-com:office:word" xmlns:w="http://schemas.openxmlformats.org/wordprocessingml/2006/main" xmlns:sl="http://schemas.openxmlformats.org/schemaLibrary/2006/main">
-  <w:view w:val="normal"/>
-  <w:defaultTabStop w:val="720"/>
-  <w:characterSpacingControl w:val="doNotCompress"/>
-  <w:compat>
-    <w:useFELayout/>
-  </w:compat>
-  <w:rsids>
-    <w:rsidRoot w:val="00C97B81"/>
-    <w:rsid w:val="00C97B81"/>
-  </w:rsids>
-  <m:mathPr>
-    <m:mathFont m:val="Cambria Math"/>
-    <m:brkBin m:val="before"/>
-    <m:brkBinSub m:val="--"/>
-    <m:smallFrac m:val="off"/>
-    <m:dispDef/>
-    <m:lMargin m:val="0"/>
-    <m:rMargin m:val="0"/>
-    <m:defJc m:val="centerGroup"/>
-    <m:wrapIndent m:val="1440"/>
-    <m:intLim m:val="subSup"/>
-    <m:naryLim m:val="undOvr"/>
-  </m:mathPr>
-  <w:themeFontLang w:val="en-GB" w:bidi="ar-SA"/>
-  <w:clrSchemeMapping w:bg1="light1" w:t1="dark1" w:bg2="light2" w:t2="dark2" w:accent1="accent1" w:accent2="accent2" w:accent3="accent3" w:accent4="accent4" w:accent5="accent5" w:accent6="accent6" w:hyperlink="hyperlink" w:followedHyperlink="followedHyperlink"/>
-  <w:decimalSymbol w:val="."/>
-  <w:listSeparator w:val=";"/>
-</w:settings>
-</file>
-
-<file path=word/glossary/styles.xml><?xml version="1.0" encoding="utf-8"?>
-<w:styles xmlns:r="http://schemas.openxmlformats.org/officeDocument/2006/relationships" xmlns:w="http://schemas.openxmlformats.org/wordprocessingml/2006/main">
-  <w:docDefaults>
-    <w:rPrDefault>
-      <w:rPr>
-        <w:rFonts w:asciiTheme="minorHAnsi" w:eastAsiaTheme="minorEastAsia" w:hAnsiTheme="minorHAnsi" w:cstheme="minorBidi"/>
-        <w:sz w:val="22"/>
-        <w:szCs w:val="22"/>
-        <w:lang w:val="en-GB" w:eastAsia="en-GB" w:bidi="ar-SA"/>
-      </w:rPr>
-    </w:rPrDefault>
-    <w:pPrDefault>
-      <w:pPr>
-        <w:spacing w:after="200" w:line="276" w:lineRule="auto"/>
-      </w:pPr>
-    </w:pPrDefault>
-  </w:docDefaults>
-  <w:latentStyles w:defLockedState="0" w:defUIPriority="99" w:defSemiHidden="1" w:defUnhideWhenUsed="1" w:defQFormat="0" w:count="267">
-    <w:lsdException w:name="Normal" w:semiHidden="0" w:uiPriority="0" w:unhideWhenUsed="0" w:qFormat="1"/>
-    <w:lsdException w:name="heading 1" w:semiHidden="0" w:uiPriority="9" w:unhideWhenUsed="0" w:qFormat="1"/>
-    <w:lsdException w:name="heading 2" w:uiPriority="9" w:qFormat="1"/>
-    <w:lsdException w:name="heading 3" w:uiPriority="9" w:qFormat="1"/>
-    <w:lsdException w:name="heading 4" w:uiPriority="9" w:qFormat="1"/>
-    <w:lsdException w:name="heading 5" w:uiPriority="9" w:qFormat="1"/>
-    <w:lsdException w:name="heading 6" w:uiPriority="9" w:qFormat="1"/>
-    <w:lsdException w:name="heading 7" w:uiPriority="9" w:qFormat="1"/>
-    <w:lsdException w:name="heading 8" w:uiPriority="9" w:qFormat="1"/>
-    <w:lsdException w:name="heading 9" w:uiPriority="9" w:qFormat="1"/>
-    <w:lsdException w:name="toc 1" w:uiPriority="39"/>
-    <w:lsdException w:name="toc 2" w:uiPriority="39"/>
-    <w:lsdException w:name="toc 3" w:uiPriority="39"/>
-    <w:lsdException w:name="toc 4" w:uiPriority="39"/>
-    <w:lsdException w:name="toc 5" w:uiPriority="39"/>
-    <w:lsdException w:name="toc 6" w:uiPriority="39"/>
-    <w:lsdException w:name="toc 7" w:uiPriority="39"/>
-    <w:lsdException w:name="toc 8" w:uiPriority="39"/>
-    <w:lsdException w:name="toc 9" w:uiPriority="39"/>
-    <w:lsdException w:name="caption" w:uiPriority="35" w:qFormat="1"/>
-    <w:lsdException w:name="Title" w:semiHidden="0" w:uiPriority="10" w:unhideWhenUsed="0" w:qFormat="1"/>
-    <w:lsdException w:name="Default Paragraph Font" w:uiPriority="1"/>
-    <w:lsdException w:name="Subtitle" w:semiHidden="0" w:uiPriority="11" w:unhideWhenUsed="0" w:qFormat="1"/>
-    <w:lsdException w:name="Strong" w:semiHidden="0" w:uiPriority="22" w:unhideWhenUsed="0" w:qFormat="1"/>
-    <w:lsdException w:name="Emphasis" w:semiHidden="0" w:uiPriority="20" w:unhideWhenUsed="0" w:qFormat="1"/>
-    <w:lsdException w:name="Table Grid" w:semiHidden="0" w:uiPriority="59" w:unhideWhenUsed="0"/>
-    <w:lsdException w:name="Placeholder Text" w:unhideWhenUsed="0"/>
-    <w:lsdException w:name="No Spacing" w:semiHidden="0" w:uiPriority="1" w:unhideWhenUsed="0" w:qFormat="1"/>
-    <w:lsdException w:name="Light Shading" w:semiHidden="0" w:uiPriority="60" w:unhideWhenUsed="0"/>
-    <w:lsdException w:name="Light List" w:semiHidden="0" w:uiPriority="61" w:unhideWhenUsed="0"/>
-    <w:lsdException w:name="Light Grid" w:semiHidden="0" w:uiPriority="62" w:unhideWhenUsed="0"/>
-    <w:lsdException w:name="Medium Shading 1" w:semiHidden="0" w:uiPriority="63" w:unhideWhenUsed="0"/>
-    <w:lsdException w:name="Medium Shading 2" w:semiHidden="0" w:uiPriority="64" w:unhideWhenUsed="0"/>
-    <w:lsdException w:name="Medium List 1" w:semiHidden="0" w:uiPriority="65" w:unhideWhenUsed="0"/>
-    <w:lsdException w:name="Medium List 2" w:semiHidden="0" w:uiPriority="66" w:unhideWhenUsed="0"/>
-    <w:lsdException w:name="Medium Grid 1" w:semiHidden="0" w:uiPriority="67" w:unhideWhenUsed="0"/>
-    <w:lsdException w:name="Medium Grid 2" w:semiHidden="0" w:uiPriority="68" w:unhideWhenUsed="0"/>
-    <w:lsdException w:name="Medium Grid 3" w:semiHidden="0" w:uiPriority="69" w:unhideWhenUsed="0"/>
-    <w:lsdException w:name="Dark List" w:semiHidden="0" w:uiPriority="70" w:unhideWhenUsed="0"/>
-    <w:lsdException w:name="Colorful Shading" w:semiHidden="0" w:uiPriority="71" w:unhideWhenUsed="0"/>
-    <w:lsdException w:name="Colorful List" w:semiHidden="0" w:uiPriority="72" w:unhideWhenUsed="0"/>
-    <w:lsdException w:name="Colorful Grid" w:semiHidden="0" w:uiPriority="73" w:unhideWhenUsed="0"/>
-    <w:lsdException w:name="Light Shading Accent 1" w:semiHidden="0" w:uiPriority="60" w:unhideWhenUsed="0"/>
-    <w:lsdException w:name="Light List Accent 1" w:semiHidden="0" w:uiPriority="61" w:unhideWhenUsed="0"/>
-    <w:lsdException w:name="Light Grid Accent 1" w:semiHidden="0" w:uiPriority="62" w:unhideWhenUsed="0"/>
-    <w:lsdException w:name="Medium Shading 1 Accent 1" w:semiHidden="0" w:uiPriority="63" w:unhideWhenUsed="0"/>
-    <w:lsdException w:name="Medium Shading 2 Accent 1" w:semiHidden="0" w:uiPriority="64" w:unhideWhenUsed="0"/>
-    <w:lsdException w:name="Medium List 1 Accent 1" w:semiHidden="0" w:uiPriority="65" w:unhideWhenUsed="0"/>
-    <w:lsdException w:name="Revision" w:unhideWhenUsed="0"/>
-    <w:lsdException w:name="List Paragraph" w:semiHidden="0" w:uiPriority="34" w:unhideWhenUsed="0" w:qFormat="1"/>
-    <w:lsdException w:name="Quote" w:semiHidden="0" w:uiPriority="29" w:unhideWhenUsed="0" w:qFormat="1"/>
-    <w:lsdException w:name="Intense Quote" w:semiHidden="0" w:uiPriority="30" w:unhideWhenUsed="0" w:qFormat="1"/>
-    <w:lsdException w:name="Medium List 2 Accent 1" w:semiHidden="0" w:uiPriority="66" w:unhideWhenUsed="0"/>
-    <w:lsdException w:name="Medium Grid 1 Accent 1" w:semiHidden="0" w:uiPriority="67" w:unhideWhenUsed="0"/>
-    <w:lsdException w:name="Medium Grid 2 Accent 1" w:semiHidden="0" w:uiPriority="68" w:unhideWhenUsed="0"/>
-    <w:lsdException w:name="Medium Grid 3 Accent 1" w:semiHidden="0" w:uiPriority="69" w:unhideWhenUsed="0"/>
-    <w:lsdException w:name="Dark List Accent 1" w:semiHidden="0" w:uiPriority="70" w:unhideWhenUsed="0"/>
-    <w:lsdException w:name="Colorful Shading Accent 1" w:semiHidden="0" w:uiPriority="71" w:unhideWhenUsed="0"/>
-    <w:lsdException w:name="Colorful List Accent 1" w:semiHidden="0" w:uiPriority="72" w:unhideWhenUsed="0"/>
-    <w:lsdException w:name="Colorful Grid Accent 1" w:semiHidden="0" w:uiPriority="73" w:unhideWhenUsed="0"/>
-    <w:lsdException w:name="Light Shading Accent 2" w:semiHidden="0" w:uiPriority="60" w:unhideWhenUsed="0"/>
-    <w:lsdException w:name="Light List Accent 2" w:semiHidden="0" w:uiPriority="61" w:unhideWhenUsed="0"/>
-    <w:lsdException w:name="Light Grid Accent 2" w:semiHidden="0" w:uiPriority="62" w:unhideWhenUsed="0"/>
-    <w:lsdException w:name="Medium Shading 1 Accent 2" w:semiHidden="0" w:uiPriority="63" w:unhideWhenUsed="0"/>
-    <w:lsdException w:name="Medium Shading 2 Accent 2" w:semiHidden="0" w:uiPriority="64" w:unhideWhenUsed="0"/>
-    <w:lsdException w:name="Medium List 1 Accent 2" w:semiHidden="0" w:uiPriority="65" w:unhideWhenUsed="0"/>
-    <w:lsdException w:name="Medium List 2 Accent 2" w:semiHidden="0" w:uiPriority="66" w:unhideWhenUsed="0"/>
-    <w:lsdException w:name="Medium Grid 1 Accent 2" w:semiHidden="0" w:uiPriority="67" w:unhideWhenUsed="0"/>
-    <w:lsdException w:name="Medium Grid 2 Accent 2" w:semiHidden="0" w:uiPriority="68" w:unhideWhenUsed="0"/>
-    <w:lsdException w:name="Medium Grid 3 Accent 2" w:semiHidden="0" w:uiPriority="69" w:unhideWhenUsed="0"/>
-    <w:lsdException w:name="Dark List Accent 2" w:semiHidden="0" w:uiPriority="70" w:unhideWhenUsed="0"/>
-    <w:lsdException w:name="Colorful Shading Accent 2" w:semiHidden="0" w:uiPriority="71" w:unhideWhenUsed="0"/>
-    <w:lsdException w:name="Colorful List Accent 2" w:semiHidden="0" w:uiPriority="72" w:unhideWhenUsed="0"/>
-    <w:lsdException w:name="Colorful Grid Accent 2" w:semiHidden="0" w:uiPriority="73" w:unhideWhenUsed="0"/>
-    <w:lsdException w:name="Light Shading Accent 3" w:semiHidden="0" w:uiPriority="60" w:unhideWhenUsed="0"/>
-    <w:lsdException w:name="Light List Accent 3" w:semiHidden="0" w:uiPriority="61" w:unhideWhenUsed="0"/>
-    <w:lsdException w:name="Light Grid Accent 3" w:semiHidden="0" w:uiPriority="62" w:unhideWhenUsed="0"/>
-    <w:lsdException w:name="Medium Shading 1 Accent 3" w:semiHidden="0" w:uiPriority="63" w:unhideWhenUsed="0"/>
-    <w:lsdException w:name="Medium Shading 2 Accent 3" w:semiHidden="0" w:uiPriority="64" w:unhideWhenUsed="0"/>
-    <w:lsdException w:name="Medium List 1 Accent 3" w:semiHidden="0" w:uiPriority="65" w:unhideWhenUsed="0"/>
-    <w:lsdException w:name="Medium List 2 Accent 3" w:semiHidden="0" w:uiPriority="66" w:unhideWhenUsed="0"/>
-    <w:lsdException w:name="Medium Grid 1 Accent 3" w:semiHidden="0" w:uiPriority="67" w:unhideWhenUsed="0"/>
-    <w:lsdException w:name="Medium Grid 2 Accent 3" w:semiHidden="0" w:uiPriority="68" w:unhideWhenUsed="0"/>
-    <w:lsdException w:name="Medium Grid 3 Accent 3" w:semiHidden="0" w:uiPriority="69" w:unhideWhenUsed="0"/>
-    <w:lsdException w:name="Dark List Accent 3" w:semiHidden="0" w:uiPriority="70" w:unhideWhenUsed="0"/>
-    <w:lsdException w:name="Colorful Shading Accent 3" w:semiHidden="0" w:uiPriority="71" w:unhideWhenUsed="0"/>
-    <w:lsdException w:name="Colorful List Accent 3" w:semiHidden="0" w:uiPriority="72" w:unhideWhenUsed="0"/>
-    <w:lsdException w:name="Colorful Grid Accent 3" w:semiHidden="0" w:uiPriority="73" w:unhideWhenUsed="0"/>
-    <w:lsdException w:name="Light Shading Accent 4" w:semiHidden="0" w:uiPriority="60" w:unhideWhenUsed="0"/>
-    <w:lsdException w:name="Light List Accent 4" w:semiHidden="0" w:uiPriority="61" w:unhideWhenUsed="0"/>
-    <w:lsdException w:name="Light Grid Accent 4" w:semiHidden="0" w:uiPriority="62" w:unhideWhenUsed="0"/>
-    <w:lsdException w:name="Medium Shading 1 Accent 4" w:semiHidden="0" w:uiPriority="63" w:unhideWhenUsed="0"/>
-    <w:lsdException w:name="Medium Shading 2 Accent 4" w:semiHidden="0" w:uiPriority="64" w:unhideWhenUsed="0"/>
-    <w:lsdException w:name="Medium List 1 Accent 4" w:semiHidden="0" w:uiPriority="65" w:unhideWhenUsed="0"/>
-    <w:lsdException w:name="Medium List 2 Accent 4" w:semiHidden="0" w:uiPriority="66" w:unhideWhenUsed="0"/>
-    <w:lsdException w:name="Medium Grid 1 Accent 4" w:semiHidden="0" w:uiPriority="67" w:unhideWhenUsed="0"/>
-    <w:lsdException w:name="Medium Grid 2 Accent 4" w:semiHidden="0" w:uiPriority="68" w:unhideWhenUsed="0"/>
-    <w:lsdException w:name="Medium Grid 3 Accent 4" w:semiHidden="0" w:uiPriority="69" w:unhideWhenUsed="0"/>
-    <w:lsdException w:name="Dark List Accent 4" w:semiHidden="0" w:uiPriority="70" w:unhideWhenUsed="0"/>
-    <w:lsdException w:name="Colorful Shading Accent 4" w:semiHidden="0" w:uiPriority="71" w:unhideWhenUsed="0"/>
-    <w:lsdException w:name="Colorful List Accent 4" w:semiHidden="0" w:uiPriority="72" w:unhideWhenUsed="0"/>
-    <w:lsdException w:name="Colorful Grid Accent 4" w:semiHidden="0" w:uiPriority="73" w:unhideWhenUsed="0"/>
-    <w:lsdException w:name="Light Shading Accent 5" w:semiHidden="0" w:uiPriority="60" w:unhideWhenUsed="0"/>
-    <w:lsdException w:name="Light List Accent 5" w:semiHidden="0" w:uiPriority="61" w:unhideWhenUsed="0"/>
-    <w:lsdException w:name="Light Grid Accent 5" w:semiHidden="0" w:uiPriority="62" w:unhideWhenUsed="0"/>
-    <w:lsdException w:name="Medium Shading 1 Accent 5" w:semiHidden="0" w:uiPriority="63" w:unhideWhenUsed="0"/>
-    <w:lsdException w:name="Medium Shading 2 Accent 5" w:semiHidden="0" w:uiPriority="64" w:unhideWhenUsed="0"/>
-    <w:lsdException w:name="Medium List 1 Accent 5" w:semiHidden="0" w:uiPriority="65" w:unhideWhenUsed="0"/>
-    <w:lsdException w:name="Medium List 2 Accent 5" w:semiHidden="0" w:uiPriority="66" w:unhideWhenUsed="0"/>
-    <w:lsdException w:name="Medium Grid 1 Accent 5" w:semiHidden="0" w:uiPriority="67" w:unhideWhenUsed="0"/>
-    <w:lsdException w:name="Medium Grid 2 Accent 5" w:semiHidden="0" w:uiPriority="68" w:unhideWhenUsed="0"/>
-    <w:lsdException w:name="Medium Grid 3 Accent 5" w:semiHidden="0" w:uiPriority="69" w:unhideWhenUsed="0"/>
-    <w:lsdException w:name="Dark List Accent 5" w:semiHidden="0" w:uiPriority="70" w:unhideWhenUsed="0"/>
-    <w:lsdException w:name="Colorful Shading Accent 5" w:semiHidden="0" w:uiPriority="71" w:unhideWhenUsed="0"/>
-    <w:lsdException w:name="Colorful List Accent 5" w:semiHidden="0" w:uiPriority="72" w:unhideWhenUsed="0"/>
-    <w:lsdException w:name="Colorful Grid Accent 5" w:semiHidden="0" w:uiPriority="73" w:unhideWhenUsed="0"/>
-    <w:lsdException w:name="Light Shading Accent 6" w:semiHidden="0" w:uiPriority="60" w:unhideWhenUsed="0"/>
-    <w:lsdException w:name="Light List Accent 6" w:semiHidden="0" w:uiPriority="61" w:unhideWhenUsed="0"/>
-    <w:lsdException w:name="Light Grid Accent 6" w:semiHidden="0" w:uiPriority="62" w:unhideWhenUsed="0"/>
-    <w:lsdException w:name="Medium Shading 1 Accent 6" w:semiHidden="0" w:uiPriority="63" w:unhideWhenUsed="0"/>
-    <w:lsdException w:name="Medium Shading 2 Accent 6" w:semiHidden="0" w:uiPriority="64" w:unhideWhenUsed="0"/>
-    <w:lsdException w:name="Medium List 1 Accent 6" w:semiHidden="0" w:uiPriority="65" w:unhideWhenUsed="0"/>
-    <w:lsdException w:name="Medium List 2 Accent 6" w:semiHidden="0" w:uiPriority="66" w:unhideWhenUsed="0"/>
-    <w:lsdException w:name="Medium Grid 1 Accent 6" w:semiHidden="0" w:uiPriority="67" w:unhideWhenUsed="0"/>
-    <w:lsdException w:name="Medium Grid 2 Accent 6" w:semiHidden="0" w:uiPriority="68" w:unhideWhenUsed="0"/>
-    <w:lsdException w:name="Medium Grid 3 Accent 6" w:semiHidden="0" w:uiPriority="69" w:unhideWhenUsed="0"/>
-    <w:lsdException w:name="Dark List Accent 6" w:semiHidden="0" w:uiPriority="70" w:unhideWhenUsed="0"/>
-    <w:lsdException w:name="Colorful Shading Accent 6" w:semiHidden="0" w:uiPriority="71" w:unhideWhenUsed="0"/>
-    <w:lsdException w:name="Colorful List Accent 6" w:semiHidden="0" w:uiPriority="72" w:unhideWhenUsed="0"/>
-    <w:lsdException w:name="Colorful Grid Accent 6" w:semiHidden="0" w:uiPriority="73" w:unhideWhenUsed="0"/>
-    <w:lsdException w:name="Subtle Emphasis" w:semiHidden="0" w:uiPriority="19" w:unhideWhenUsed="0" w:qFormat="1"/>
-    <w:lsdException w:name="Intense Emphasis" w:semiHidden="0" w:uiPriority="21" w:unhideWhenUsed="0" w:qFormat="1"/>
-    <w:lsdException w:name="Subtle Reference" w:semiHidden="0" w:uiPriority="31" w:unhideWhenUsed="0" w:qFormat="1"/>
-    <w:lsdException w:name="Intense Reference" w:semiHidden="0" w:uiPriority="32" w:unhideWhenUsed="0" w:qFormat="1"/>
-    <w:lsdException w:name="Book Title" w:semiHidden="0" w:uiPriority="33" w:unhideWhenUsed="0" w:qFormat="1"/>
-    <w:lsdException w:name="Bibliography" w:uiPriority="37"/>
-    <w:lsdException w:name="TOC Heading" w:uiPriority="39" w:qFormat="1"/>
-  </w:latentStyles>
-  <w:style w:type="paragraph" w:default="1" w:styleId="Normal">
-    <w:name w:val="Normal"/>
-    <w:qFormat/>
-  </w:style>
-  <w:style w:type="character" w:default="1" w:styleId="Policepardfaut">
-    <w:name w:val="Default Paragraph Font"/>
-    <w:uiPriority w:val="1"/>
-    <w:semiHidden/>
-    <w:unhideWhenUsed/>
-  </w:style>
-  <w:style w:type="table" w:default="1" w:styleId="TableauNormal">
-    <w:name w:val="Normal Table"/>
-    <w:uiPriority w:val="99"/>
-    <w:semiHidden/>
-    <w:unhideWhenUsed/>
-    <w:qFormat/>
-    <w:tblPr>
-      <w:tblInd w:w="0" w:type="dxa"/>
-      <w:tblCellMar>
-        <w:top w:w="0" w:type="dxa"/>
-        <w:left w:w="108" w:type="dxa"/>
-        <w:bottom w:w="0" w:type="dxa"/>
-        <w:right w:w="108" w:type="dxa"/>
-      </w:tblCellMar>
-    </w:tblPr>
-  </w:style>
-  <w:style w:type="numbering" w:default="1" w:styleId="Aucuneliste">
-    <w:name w:val="No List"/>
-    <w:uiPriority w:val="99"/>
-    <w:semiHidden/>
-    <w:unhideWhenUsed/>
-  </w:style>
-  <w:style w:type="paragraph" w:customStyle="1" w:styleId="F1077BC524D743BDB783A5F4D02D960D">
-    <w:name w:val="F1077BC524D743BDB783A5F4D02D960D"/>
-    <w:rsid w:val="00C97B81"/>
-  </w:style>
-</w:styles>
-</file>
-
-<file path=word/glossary/webSettings.xml><?xml version="1.0" encoding="utf-8"?>
-<w:webSettings xmlns:r="http://schemas.openxmlformats.org/officeDocument/2006/relationships" xmlns:w="http://schemas.openxmlformats.org/wordprocessingml/2006/main">
-  <w:optimizeForBrowser/>
-</w:webSettings>
-</file>
-
 <file path=word/theme/theme1.xml><?xml version="1.0" encoding="utf-8"?>
 <a:theme xmlns:a="http://schemas.openxmlformats.org/drawingml/2006/main" name="Thème Office">
   <a:themeElements>
@@ -47771,7 +47496,7 @@
 </file>
 
 <file path=customXml/itemProps2.xml><?xml version="1.0" encoding="utf-8"?>
-<ds:datastoreItem xmlns:ds="http://schemas.openxmlformats.org/officeDocument/2006/customXml" ds:itemID="{A90B2277-8C9D-4066-9455-7A7FAF493F1D}">
+<ds:datastoreItem xmlns:ds="http://schemas.openxmlformats.org/officeDocument/2006/customXml" ds:itemID="{1332F9EB-17CF-40BE-A74E-61EBAB266307}">
   <ds:schemaRefs>
     <ds:schemaRef ds:uri="http://schemas.openxmlformats.org/officeDocument/2006/bibliography"/>
   </ds:schemaRefs>

</xml_diff>

<commit_message>
Date : 01/08/1439 -------------> Tweaks all over the place -------------> Propre added
</commit_message>
<xml_diff>
--- a/Memoire.docx
+++ b/Memoire.docx
@@ -27366,6 +27366,9 @@
         <w:tc>
           <w:tcPr>
             <w:tcW w:w="2518" w:type="dxa"/>
+            <w:tcBorders>
+              <w:bottom w:val="double" w:sz="4" w:space="0" w:color="auto"/>
+            </w:tcBorders>
           </w:tcPr>
           <w:p>
             <w:r>
@@ -27377,7 +27380,87 @@
           <w:tcPr>
             <w:tcW w:w="6688" w:type="dxa"/>
           </w:tcPr>
-          <w:p/>
+          <w:p>
+            <w:proofErr w:type="spellStart"/>
+            <w:proofErr w:type="gramStart"/>
+            <w:r>
+              <w:t>GenerateID</w:t>
+            </w:r>
+            <w:proofErr w:type="spellEnd"/>
+            <w:r>
+              <w:t>(</w:t>
+            </w:r>
+            <w:proofErr w:type="gramEnd"/>
+            <w:r>
+              <w:t>) :</w:t>
+            </w:r>
+            <w:proofErr w:type="spellStart"/>
+            <w:r>
+              <w:t>Function</w:t>
+            </w:r>
+            <w:proofErr w:type="spellEnd"/>
+            <w:r>
+              <w:t xml:space="preserve">, </w:t>
+            </w:r>
+            <w:proofErr w:type="spellStart"/>
+            <w:r>
+              <w:t>Encrypt</w:t>
+            </w:r>
+            <w:proofErr w:type="spellEnd"/>
+            <w:r>
+              <w:t>(Str :</w:t>
+            </w:r>
+            <w:proofErr w:type="spellStart"/>
+            <w:r>
+              <w:t>Strin</w:t>
+            </w:r>
+            <w:proofErr w:type="spellEnd"/>
+            <w:r>
+              <w:t xml:space="preserve">) :String , </w:t>
+            </w:r>
+            <w:proofErr w:type="spellStart"/>
+            <w:r>
+              <w:t>Init</w:t>
+            </w:r>
+            <w:proofErr w:type="spellEnd"/>
+            <w:r>
+              <w:t>()</w:t>
+            </w:r>
+          </w:p>
+        </w:tc>
+      </w:tr>
+      <w:tr>
+        <w:trPr>
+          <w:trHeight w:val="103"/>
+        </w:trPr>
+        <w:tc>
+          <w:tcPr>
+            <w:tcW w:w="2518" w:type="dxa"/>
+            <w:tcBorders>
+              <w:top w:val="double" w:sz="4" w:space="0" w:color="auto"/>
+              <w:bottom w:val="double" w:sz="4" w:space="0" w:color="auto"/>
+            </w:tcBorders>
+          </w:tcPr>
+          <w:p>
+            <w:proofErr w:type="spellStart"/>
+            <w:r>
+              <w:t>Parametre</w:t>
+            </w:r>
+            <w:proofErr w:type="spellEnd"/>
+          </w:p>
+        </w:tc>
+        <w:tc>
+          <w:tcPr>
+            <w:tcW w:w="6688" w:type="dxa"/>
+            <w:tcBorders>
+              <w:bottom w:val="double" w:sz="4" w:space="0" w:color="auto"/>
+            </w:tcBorders>
+          </w:tcPr>
+          <w:p>
+            <w:pPr>
+              <w:ind w:left="790" w:hanging="2"/>
+            </w:pPr>
+          </w:p>
         </w:tc>
       </w:tr>
       <w:tr>
@@ -27387,23 +27470,36 @@
         <w:tc>
           <w:tcPr>
             <w:tcW w:w="2518" w:type="dxa"/>
-          </w:tcPr>
-          <w:p>
+            <w:tcBorders>
+              <w:top w:val="single" w:sz="4" w:space="0" w:color="auto"/>
+            </w:tcBorders>
+          </w:tcPr>
+          <w:p>
+            <w:r>
+              <w:t>Main</w:t>
+            </w:r>
+          </w:p>
+        </w:tc>
+        <w:tc>
+          <w:tcPr>
+            <w:tcW w:w="6688" w:type="dxa"/>
+            <w:tcBorders>
+              <w:top w:val="single" w:sz="4" w:space="0" w:color="auto"/>
+              <w:bottom w:val="double" w:sz="4" w:space="0" w:color="auto"/>
+            </w:tcBorders>
+          </w:tcPr>
+          <w:p>
+            <w:pPr>
+              <w:ind w:hanging="2"/>
+            </w:pPr>
+            <w:r>
+              <w:t>StatusBar(),StringGrid5ColResize(),StringGrid6ColResize(),Resources(),Recherche(),Load(),TabExists(Tab :String) :</w:t>
+            </w:r>
             <w:proofErr w:type="spellStart"/>
             <w:r>
-              <w:t>Parametre</w:t>
+              <w:t>boolean</w:t>
             </w:r>
             <w:proofErr w:type="spellEnd"/>
-          </w:p>
-        </w:tc>
-        <w:tc>
-          <w:tcPr>
-            <w:tcW w:w="6688" w:type="dxa"/>
-          </w:tcPr>
-          <w:p>
-            <w:pPr>
-              <w:ind w:left="790" w:hanging="2"/>
-            </w:pPr>
           </w:p>
         </w:tc>
       </w:tr>
@@ -27426,6 +27522,9 @@
         <w:tc>
           <w:tcPr>
             <w:tcW w:w="6688" w:type="dxa"/>
+            <w:tcBorders>
+              <w:top w:val="double" w:sz="4" w:space="0" w:color="auto"/>
+            </w:tcBorders>
           </w:tcPr>
           <w:p/>
         </w:tc>
@@ -27448,7 +27547,29 @@
           <w:tcPr>
             <w:tcW w:w="6688" w:type="dxa"/>
           </w:tcPr>
-          <w:p/>
+          <w:p>
+            <w:proofErr w:type="spellStart"/>
+            <w:proofErr w:type="gramStart"/>
+            <w:r>
+              <w:t>WilayaLoad</w:t>
+            </w:r>
+            <w:proofErr w:type="spellEnd"/>
+            <w:r>
+              <w:t>(</w:t>
+            </w:r>
+            <w:proofErr w:type="gramEnd"/>
+            <w:r>
+              <w:t xml:space="preserve">), </w:t>
+            </w:r>
+            <w:proofErr w:type="spellStart"/>
+            <w:r>
+              <w:t>CommuneLoad</w:t>
+            </w:r>
+            <w:proofErr w:type="spellEnd"/>
+            <w:r>
+              <w:t>()</w:t>
+            </w:r>
+          </w:p>
         </w:tc>
       </w:tr>
       <w:tr>
@@ -27536,17 +27657,88 @@
           </w:tcPr>
           <w:p>
             <w:proofErr w:type="spellStart"/>
-            <w:proofErr w:type="gramStart"/>
             <w:r>
               <w:t>OnLoad</w:t>
             </w:r>
             <w:proofErr w:type="spellEnd"/>
             <w:r>
+              <w:t>()</w:t>
+            </w:r>
+            <w:r>
+              <w:t>,</w:t>
+            </w:r>
+            <w:proofErr w:type="spellStart"/>
+            <w:r>
+              <w:t>Resi</w:t>
+            </w:r>
+            <w:r>
+              <w:t>z</w:t>
+            </w:r>
+            <w:proofErr w:type="spellEnd"/>
+            <w:r>
               <w:t>(</w:t>
             </w:r>
-            <w:proofErr w:type="gramEnd"/>
-            <w:r>
-              <w:t>) </w:t>
+            <w:proofErr w:type="spellStart"/>
+            <w:r>
+              <w:t>const</w:t>
+            </w:r>
+            <w:proofErr w:type="spellEnd"/>
+            <w:r>
+              <w:t xml:space="preserve"> </w:t>
+            </w:r>
+            <w:proofErr w:type="spellStart"/>
+            <w:r>
+              <w:t>Obj</w:t>
+            </w:r>
+            <w:proofErr w:type="spellEnd"/>
+            <w:r>
+              <w:t xml:space="preserve">: </w:t>
+            </w:r>
+            <w:proofErr w:type="spellStart"/>
+            <w:r>
+              <w:t>TText</w:t>
+            </w:r>
+            <w:proofErr w:type="spellEnd"/>
+            <w:r>
+              <w:t xml:space="preserve">; </w:t>
+            </w:r>
+            <w:proofErr w:type="spellStart"/>
+            <w:r>
+              <w:t>const</w:t>
+            </w:r>
+            <w:proofErr w:type="spellEnd"/>
+            <w:r>
+              <w:t xml:space="preserve"> </w:t>
+            </w:r>
+            <w:proofErr w:type="spellStart"/>
+            <w:r>
+              <w:t>JRDQ:</w:t>
+            </w:r>
+            <w:r>
+              <w:t>String</w:t>
+            </w:r>
+            <w:proofErr w:type="spellEnd"/>
+            <w:r>
+              <w:t>)</w:t>
+            </w:r>
+            <w:r>
+              <w:t>,</w:t>
+            </w:r>
+            <w:proofErr w:type="spellStart"/>
+            <w:r>
+              <w:t>Rez</w:t>
+            </w:r>
+            <w:proofErr w:type="spellEnd"/>
+            <w:r>
+              <w:t>(),</w:t>
+            </w:r>
+            <w:proofErr w:type="spellStart"/>
+            <w:r>
+              <w:t>LabelRez</w:t>
+            </w:r>
+            <w:proofErr w:type="spellEnd"/>
+            <w:r>
+              <w:t>()</w:t>
             </w:r>
           </w:p>
         </w:tc>
@@ -27573,17 +27765,85 @@
           </w:tcPr>
           <w:p>
             <w:proofErr w:type="spellStart"/>
-            <w:proofErr w:type="gramStart"/>
             <w:r>
               <w:t>OnLoad</w:t>
             </w:r>
             <w:proofErr w:type="spellEnd"/>
             <w:r>
+              <w:t>(),</w:t>
+            </w:r>
+            <w:proofErr w:type="spellStart"/>
+            <w:r>
+              <w:t>Resi</w:t>
+            </w:r>
+            <w:r>
+              <w:t>z</w:t>
+            </w:r>
+            <w:proofErr w:type="spellEnd"/>
+            <w:r>
               <w:t>(</w:t>
             </w:r>
-            <w:proofErr w:type="gramEnd"/>
+            <w:proofErr w:type="spellStart"/>
+            <w:r>
+              <w:t>const</w:t>
+            </w:r>
+            <w:proofErr w:type="spellEnd"/>
+            <w:r>
+              <w:t xml:space="preserve"> </w:t>
+            </w:r>
+            <w:proofErr w:type="spellStart"/>
+            <w:r>
+              <w:t>Obj</w:t>
+            </w:r>
+            <w:proofErr w:type="spellEnd"/>
+            <w:r>
+              <w:t xml:space="preserve">: </w:t>
+            </w:r>
+            <w:proofErr w:type="spellStart"/>
+            <w:r>
+              <w:t>TText</w:t>
+            </w:r>
+            <w:proofErr w:type="spellEnd"/>
+            <w:r>
+              <w:t xml:space="preserve">; </w:t>
+            </w:r>
+            <w:proofErr w:type="spellStart"/>
+            <w:r>
+              <w:t>const</w:t>
+            </w:r>
+            <w:proofErr w:type="spellEnd"/>
+            <w:r>
+              <w:t xml:space="preserve"> </w:t>
+            </w:r>
+            <w:proofErr w:type="spellStart"/>
+            <w:r>
+              <w:t>JRDQ:</w:t>
+            </w:r>
+            <w:r>
+              <w:t>String</w:t>
+            </w:r>
+            <w:proofErr w:type="spellEnd"/>
             <w:r>
               <w:t>)</w:t>
+            </w:r>
+            <w:r>
+              <w:t>,</w:t>
+            </w:r>
+            <w:proofErr w:type="spellStart"/>
+            <w:r>
+              <w:t>Rez</w:t>
+            </w:r>
+            <w:proofErr w:type="spellEnd"/>
+            <w:r>
+              <w:t>(),</w:t>
+            </w:r>
+            <w:proofErr w:type="spellStart"/>
+            <w:r>
+              <w:t>LabelRez</w:t>
+            </w:r>
+            <w:proofErr w:type="spellEnd"/>
+            <w:r>
+              <w:t>()</w:t>
             </w:r>
           </w:p>
         </w:tc>
@@ -27610,17 +27870,85 @@
           </w:tcPr>
           <w:p>
             <w:proofErr w:type="spellStart"/>
-            <w:proofErr w:type="gramStart"/>
             <w:r>
               <w:t>OnLoad</w:t>
             </w:r>
             <w:proofErr w:type="spellEnd"/>
             <w:r>
+              <w:t>(),</w:t>
+            </w:r>
+            <w:proofErr w:type="spellStart"/>
+            <w:r>
+              <w:t>Resi</w:t>
+            </w:r>
+            <w:r>
+              <w:t>z</w:t>
+            </w:r>
+            <w:proofErr w:type="spellEnd"/>
+            <w:r>
               <w:t>(</w:t>
             </w:r>
-            <w:proofErr w:type="gramEnd"/>
+            <w:proofErr w:type="spellStart"/>
+            <w:r>
+              <w:t>const</w:t>
+            </w:r>
+            <w:proofErr w:type="spellEnd"/>
+            <w:r>
+              <w:t xml:space="preserve"> </w:t>
+            </w:r>
+            <w:proofErr w:type="spellStart"/>
+            <w:r>
+              <w:t>Obj</w:t>
+            </w:r>
+            <w:proofErr w:type="spellEnd"/>
+            <w:r>
+              <w:t xml:space="preserve">: </w:t>
+            </w:r>
+            <w:proofErr w:type="spellStart"/>
+            <w:r>
+              <w:t>TText</w:t>
+            </w:r>
+            <w:proofErr w:type="spellEnd"/>
+            <w:r>
+              <w:t xml:space="preserve">; </w:t>
+            </w:r>
+            <w:proofErr w:type="spellStart"/>
+            <w:r>
+              <w:t>const</w:t>
+            </w:r>
+            <w:proofErr w:type="spellEnd"/>
+            <w:r>
+              <w:t xml:space="preserve"> </w:t>
+            </w:r>
+            <w:proofErr w:type="spellStart"/>
+            <w:r>
+              <w:t>JRDQ:</w:t>
+            </w:r>
+            <w:r>
+              <w:t>String</w:t>
+            </w:r>
+            <w:proofErr w:type="spellEnd"/>
             <w:r>
               <w:t>)</w:t>
+            </w:r>
+            <w:r>
+              <w:t>,</w:t>
+            </w:r>
+            <w:proofErr w:type="spellStart"/>
+            <w:r>
+              <w:t>Rez</w:t>
+            </w:r>
+            <w:proofErr w:type="spellEnd"/>
+            <w:r>
+              <w:t>(),</w:t>
+            </w:r>
+            <w:proofErr w:type="spellStart"/>
+            <w:r>
+              <w:t>LabelRez</w:t>
+            </w:r>
+            <w:proofErr w:type="spellEnd"/>
+            <w:r>
+              <w:t>()</w:t>
             </w:r>
           </w:p>
         </w:tc>
@@ -27642,17 +27970,85 @@
           </w:tcPr>
           <w:p>
             <w:proofErr w:type="spellStart"/>
-            <w:proofErr w:type="gramStart"/>
             <w:r>
               <w:t>OnLoad</w:t>
             </w:r>
             <w:proofErr w:type="spellEnd"/>
             <w:r>
+              <w:t>(),</w:t>
+            </w:r>
+            <w:proofErr w:type="spellStart"/>
+            <w:r>
+              <w:t>Resi</w:t>
+            </w:r>
+            <w:r>
+              <w:t>z</w:t>
+            </w:r>
+            <w:proofErr w:type="spellEnd"/>
+            <w:r>
               <w:t>(</w:t>
             </w:r>
-            <w:proofErr w:type="gramEnd"/>
+            <w:proofErr w:type="spellStart"/>
+            <w:r>
+              <w:t>const</w:t>
+            </w:r>
+            <w:proofErr w:type="spellEnd"/>
+            <w:r>
+              <w:t xml:space="preserve"> </w:t>
+            </w:r>
+            <w:proofErr w:type="spellStart"/>
+            <w:r>
+              <w:t>Obj</w:t>
+            </w:r>
+            <w:proofErr w:type="spellEnd"/>
+            <w:r>
+              <w:t xml:space="preserve">: </w:t>
+            </w:r>
+            <w:proofErr w:type="spellStart"/>
+            <w:r>
+              <w:t>TText</w:t>
+            </w:r>
+            <w:proofErr w:type="spellEnd"/>
+            <w:r>
+              <w:t xml:space="preserve">; </w:t>
+            </w:r>
+            <w:proofErr w:type="spellStart"/>
+            <w:r>
+              <w:t>const</w:t>
+            </w:r>
+            <w:proofErr w:type="spellEnd"/>
+            <w:r>
+              <w:t xml:space="preserve"> </w:t>
+            </w:r>
+            <w:proofErr w:type="spellStart"/>
+            <w:r>
+              <w:t>JRDQ:</w:t>
+            </w:r>
+            <w:r>
+              <w:t>String</w:t>
+            </w:r>
+            <w:proofErr w:type="spellEnd"/>
             <w:r>
               <w:t>)</w:t>
+            </w:r>
+            <w:r>
+              <w:t>,</w:t>
+            </w:r>
+            <w:proofErr w:type="spellStart"/>
+            <w:r>
+              <w:t>Rez</w:t>
+            </w:r>
+            <w:proofErr w:type="spellEnd"/>
+            <w:r>
+              <w:t>(),</w:t>
+            </w:r>
+            <w:proofErr w:type="spellStart"/>
+            <w:r>
+              <w:t>LabelRez</w:t>
+            </w:r>
+            <w:proofErr w:type="spellEnd"/>
+            <w:r>
+              <w:t>()</w:t>
             </w:r>
           </w:p>
         </w:tc>
@@ -27813,6 +28209,7 @@
             </w:r>
             <w:proofErr w:type="spellStart"/>
             <w:r>
+              <w:lastRenderedPageBreak/>
               <w:t>OnDataLoad</w:t>
             </w:r>
             <w:proofErr w:type="spellEnd"/>
@@ -27832,6 +28229,7 @@
           </w:tcPr>
           <w:p>
             <w:r>
+              <w:lastRenderedPageBreak/>
               <w:t>Frame_Biochimie</w:t>
             </w:r>
           </w:p>
@@ -27896,7 +28294,6 @@
             </w:r>
             <w:proofErr w:type="spellStart"/>
             <w:r>
-              <w:lastRenderedPageBreak/>
               <w:t>OnDataLoad</w:t>
             </w:r>
             <w:proofErr w:type="spellEnd"/>
@@ -27916,7 +28313,6 @@
           </w:tcPr>
           <w:p>
             <w:r>
-              <w:lastRenderedPageBreak/>
               <w:t>Frame_Serologie</w:t>
             </w:r>
           </w:p>
@@ -28175,8 +28571,8 @@
         </w:rPr>
         <w:drawing>
           <wp:inline distT="0" distB="0" distL="0" distR="0">
-            <wp:extent cx="6565899" cy="3895725"/>
-            <wp:effectExtent l="19050" t="0" r="6351" b="0"/>
+            <wp:extent cx="6565900" cy="3571875"/>
+            <wp:effectExtent l="19050" t="0" r="6350" b="0"/>
             <wp:docPr id="25" name="Image 24" descr="Class.jpg"/>
             <wp:cNvGraphicFramePr>
               <a:graphicFrameLocks xmlns:a="http://schemas.openxmlformats.org/drawingml/2006/main" noChangeAspect="1"/>
@@ -28197,7 +28593,7 @@
                   <pic:spPr>
                     <a:xfrm>
                       <a:off x="0" y="0"/>
-                      <a:ext cx="6565699" cy="3895606"/>
+                      <a:ext cx="6565699" cy="3571766"/>
                     </a:xfrm>
                     <a:prstGeom prst="rect">
                       <a:avLst/>
@@ -38616,7 +39012,6 @@
       </w:pPr>
       <w:bookmarkStart w:id="133" w:name="_Toc511062492"/>
       <w:r>
-        <w:lastRenderedPageBreak/>
         <w:t xml:space="preserve">Table 3. </w:t>
       </w:r>
       <w:fldSimple w:instr=" SEQ Table_3. \* ARABIC ">
@@ -41720,7 +42115,7 @@
             <w:rPr>
               <w:noProof/>
             </w:rPr>
-            <w:t>11</w:t>
+            <w:t>43</w:t>
           </w:r>
         </w:fldSimple>
         <w:r>
@@ -47496,7 +47891,7 @@
 </file>
 
 <file path=customXml/itemProps2.xml><?xml version="1.0" encoding="utf-8"?>
-<ds:datastoreItem xmlns:ds="http://schemas.openxmlformats.org/officeDocument/2006/customXml" ds:itemID="{1332F9EB-17CF-40BE-A74E-61EBAB266307}">
+<ds:datastoreItem xmlns:ds="http://schemas.openxmlformats.org/officeDocument/2006/customXml" ds:itemID="{92CAA203-47FA-4FFC-88A8-97654629CAC2}">
   <ds:schemaRefs>
     <ds:schemaRef ds:uri="http://schemas.openxmlformats.org/officeDocument/2006/bibliography"/>
   </ds:schemaRefs>

</xml_diff>